<commit_message>
Tre test cases skrevet
Alexander
</commit_message>
<xml_diff>
--- a/05-Test/Testcases.docx
+++ b/05-Test/Testcases.docx
@@ -1,6 +1,6 @@
 
 <file path=word/document.xml><?xml version="1.0" encoding="utf-8"?>
-<w:document xmlns:wpc="http://schemas.microsoft.com/office/word/2010/wordprocessingCanvas" xmlns:mo="http://schemas.microsoft.com/office/mac/office/2008/main" xmlns:mc="http://schemas.openxmlformats.org/markup-compatibility/2006" xmlns:mv="urn:schemas-microsoft-com:mac:vml" xmlns:o="urn:schemas-microsoft-com:office:office" xmlns:r="http://schemas.openxmlformats.org/officeDocument/2006/relationships" xmlns:m="http://schemas.openxmlformats.org/officeDocument/2006/math" xmlns:v="urn:schemas-microsoft-com:vml" xmlns:wp14="http://schemas.microsoft.com/office/word/2010/wordprocessingDrawing" xmlns:wp="http://schemas.openxmlformats.org/drawingml/2006/wordprocessingDrawing" xmlns:w10="urn:schemas-microsoft-com:office:word" xmlns:w="http://schemas.openxmlformats.org/wordprocessingml/2006/main" xmlns:w14="http://schemas.microsoft.com/office/word/2010/wordml" xmlns:wpg="http://schemas.microsoft.com/office/word/2010/wordprocessingGroup" xmlns:wpi="http://schemas.microsoft.com/office/word/2010/wordprocessingInk" xmlns:wne="http://schemas.microsoft.com/office/word/2006/wordml" xmlns:wps="http://schemas.microsoft.com/office/word/2010/wordprocessingShape" mc:Ignorable="w14 wp14">
+<w:document xmlns:ve="http://schemas.openxmlformats.org/markup-compatibility/2006" xmlns:o="urn:schemas-microsoft-com:office:office" xmlns:r="http://schemas.openxmlformats.org/officeDocument/2006/relationships" xmlns:m="http://schemas.openxmlformats.org/officeDocument/2006/math" xmlns:v="urn:schemas-microsoft-com:vml" xmlns:wp="http://schemas.openxmlformats.org/drawingml/2006/wordprocessingDrawing" xmlns:w10="urn:schemas-microsoft-com:office:word" xmlns:w="http://schemas.openxmlformats.org/wordprocessingml/2006/main" xmlns:wne="http://schemas.microsoft.com/office/word/2006/wordml">
   <w:body>
     <w:p>
       <w:pPr>
@@ -134,25 +134,7 @@
           <w:sz w:val="22"/>
           <w:szCs w:val="22"/>
         </w:rPr>
-        <w:t xml:space="preserve">Der kommer en dialogboks, der fortæller det er ugyldigt input, og beder brugeren indsætte v. </w:t>
-      </w:r>
-      <w:proofErr w:type="spellStart"/>
-      <w:r>
-        <w:rPr>
-          <w:rFonts w:ascii="Calibri" w:eastAsia="Times New Roman" w:hAnsi="Calibri" w:cs="Times New Roman"/>
-          <w:sz w:val="22"/>
-          <w:szCs w:val="22"/>
-        </w:rPr>
-        <w:t>cos</w:t>
-      </w:r>
-      <w:proofErr w:type="spellEnd"/>
-      <w:r>
-        <w:rPr>
-          <w:rFonts w:ascii="Calibri" w:eastAsia="Times New Roman" w:hAnsi="Calibri" w:cs="Times New Roman"/>
-          <w:sz w:val="22"/>
-          <w:szCs w:val="22"/>
-        </w:rPr>
-        <w:t xml:space="preserve"> i stedet</w:t>
+        <w:t>Der kommer en dialogboks, der fortæller det er ugyldigt input, og beder brugeren indsætte v. cos i stedet</w:t>
       </w:r>
     </w:p>
     <w:p>
@@ -244,43 +226,7 @@
           <w:sz w:val="22"/>
           <w:szCs w:val="22"/>
         </w:rPr>
-        <w:t xml:space="preserve">Der skal komme en dialogboks op, at </w:t>
-      </w:r>
-      <w:proofErr w:type="spellStart"/>
-      <w:r>
-        <w:rPr>
-          <w:rFonts w:ascii="Calibri" w:eastAsia="Times New Roman" w:hAnsi="Calibri" w:cs="Times New Roman"/>
-          <w:sz w:val="22"/>
-          <w:szCs w:val="22"/>
-        </w:rPr>
-        <w:t>Ft</w:t>
-      </w:r>
-      <w:proofErr w:type="spellEnd"/>
-      <w:r>
-        <w:rPr>
-          <w:rFonts w:ascii="Calibri" w:eastAsia="Times New Roman" w:hAnsi="Calibri" w:cs="Times New Roman"/>
-          <w:sz w:val="22"/>
-          <w:szCs w:val="22"/>
-        </w:rPr>
-        <w:t xml:space="preserve"> el </w:t>
-      </w:r>
-      <w:proofErr w:type="spellStart"/>
-      <w:r>
-        <w:rPr>
-          <w:rFonts w:ascii="Calibri" w:eastAsia="Times New Roman" w:hAnsi="Calibri" w:cs="Times New Roman"/>
-          <w:sz w:val="22"/>
-          <w:szCs w:val="22"/>
-        </w:rPr>
-        <w:t>Fn</w:t>
-      </w:r>
-      <w:proofErr w:type="spellEnd"/>
-      <w:r>
-        <w:rPr>
-          <w:rFonts w:ascii="Calibri" w:eastAsia="Times New Roman" w:hAnsi="Calibri" w:cs="Times New Roman"/>
-          <w:sz w:val="22"/>
-          <w:szCs w:val="22"/>
-        </w:rPr>
-        <w:t xml:space="preserve"> skal angives manuelt</w:t>
+        <w:t>Der skal komme en dialogboks op, at Ft el Fn skal angives manuelt</w:t>
       </w:r>
     </w:p>
     <w:p>
@@ -326,43 +272,7 @@
           <w:sz w:val="22"/>
           <w:szCs w:val="22"/>
         </w:rPr>
-        <w:t xml:space="preserve">Der skal komme en dialogboks op, at </w:t>
-      </w:r>
-      <w:proofErr w:type="spellStart"/>
-      <w:r>
-        <w:rPr>
-          <w:rFonts w:ascii="Calibri" w:eastAsia="Times New Roman" w:hAnsi="Calibri" w:cs="Times New Roman"/>
-          <w:sz w:val="22"/>
-          <w:szCs w:val="22"/>
-        </w:rPr>
-        <w:t>Ft</w:t>
-      </w:r>
-      <w:proofErr w:type="spellEnd"/>
-      <w:r>
-        <w:rPr>
-          <w:rFonts w:ascii="Calibri" w:eastAsia="Times New Roman" w:hAnsi="Calibri" w:cs="Times New Roman"/>
-          <w:sz w:val="22"/>
-          <w:szCs w:val="22"/>
-        </w:rPr>
-        <w:t xml:space="preserve"> el </w:t>
-      </w:r>
-      <w:proofErr w:type="spellStart"/>
-      <w:r>
-        <w:rPr>
-          <w:rFonts w:ascii="Calibri" w:eastAsia="Times New Roman" w:hAnsi="Calibri" w:cs="Times New Roman"/>
-          <w:sz w:val="22"/>
-          <w:szCs w:val="22"/>
-        </w:rPr>
-        <w:t>Fn</w:t>
-      </w:r>
-      <w:proofErr w:type="spellEnd"/>
-      <w:r>
-        <w:rPr>
-          <w:rFonts w:ascii="Calibri" w:eastAsia="Times New Roman" w:hAnsi="Calibri" w:cs="Times New Roman"/>
-          <w:sz w:val="22"/>
-          <w:szCs w:val="22"/>
-        </w:rPr>
-        <w:t xml:space="preserve"> skal angives manuelt</w:t>
+        <w:t>Der skal komme en dialogboks op, at Ft el Fn skal angives manuelt</w:t>
       </w:r>
     </w:p>
     <w:p>
@@ -495,25 +405,7 @@
           <w:sz w:val="22"/>
           <w:szCs w:val="22"/>
         </w:rPr>
-        <w:t xml:space="preserve">Der kommer en dialogboks, der fortæller det er ugyldigt input, og beder brugeren indsætte v. </w:t>
-      </w:r>
-      <w:proofErr w:type="spellStart"/>
-      <w:r>
-        <w:rPr>
-          <w:rFonts w:ascii="Calibri" w:eastAsia="Times New Roman" w:hAnsi="Calibri" w:cs="Times New Roman"/>
-          <w:sz w:val="22"/>
-          <w:szCs w:val="22"/>
-        </w:rPr>
-        <w:t>cos</w:t>
-      </w:r>
-      <w:proofErr w:type="spellEnd"/>
-      <w:r>
-        <w:rPr>
-          <w:rFonts w:ascii="Calibri" w:eastAsia="Times New Roman" w:hAnsi="Calibri" w:cs="Times New Roman"/>
-          <w:sz w:val="22"/>
-          <w:szCs w:val="22"/>
-        </w:rPr>
-        <w:t xml:space="preserve"> i stedet</w:t>
+        <w:t>Der kommer en dialogboks, der fortæller det er ugyldigt input, og beder brugeren indsætte v. cos i stedet</w:t>
       </w:r>
     </w:p>
     <w:p>
@@ -651,43 +543,7 @@
           <w:sz w:val="22"/>
           <w:szCs w:val="22"/>
         </w:rPr>
-        <w:t xml:space="preserve">Der skal komme en dialogboks op, at </w:t>
-      </w:r>
-      <w:proofErr w:type="spellStart"/>
-      <w:r>
-        <w:rPr>
-          <w:rFonts w:ascii="Calibri" w:eastAsia="Times New Roman" w:hAnsi="Calibri" w:cs="Times New Roman"/>
-          <w:sz w:val="22"/>
-          <w:szCs w:val="22"/>
-        </w:rPr>
-        <w:t>Ft</w:t>
-      </w:r>
-      <w:proofErr w:type="spellEnd"/>
-      <w:r>
-        <w:rPr>
-          <w:rFonts w:ascii="Calibri" w:eastAsia="Times New Roman" w:hAnsi="Calibri" w:cs="Times New Roman"/>
-          <w:sz w:val="22"/>
-          <w:szCs w:val="22"/>
-        </w:rPr>
-        <w:t xml:space="preserve"> el </w:t>
-      </w:r>
-      <w:proofErr w:type="spellStart"/>
-      <w:r>
-        <w:rPr>
-          <w:rFonts w:ascii="Calibri" w:eastAsia="Times New Roman" w:hAnsi="Calibri" w:cs="Times New Roman"/>
-          <w:sz w:val="22"/>
-          <w:szCs w:val="22"/>
-        </w:rPr>
-        <w:t>Fn</w:t>
-      </w:r>
-      <w:proofErr w:type="spellEnd"/>
-      <w:r>
-        <w:rPr>
-          <w:rFonts w:ascii="Calibri" w:eastAsia="Times New Roman" w:hAnsi="Calibri" w:cs="Times New Roman"/>
-          <w:sz w:val="22"/>
-          <w:szCs w:val="22"/>
-        </w:rPr>
-        <w:t xml:space="preserve"> skal angives manuelt</w:t>
+        <w:t>Der skal komme en dialogboks op, at Ft el Fn skal angives manuelt</w:t>
       </w:r>
     </w:p>
     <w:p>
@@ -733,43 +589,7 @@
           <w:sz w:val="22"/>
           <w:szCs w:val="22"/>
         </w:rPr>
-        <w:t xml:space="preserve">Der skal komme en dialogboks op, at </w:t>
-      </w:r>
-      <w:proofErr w:type="spellStart"/>
-      <w:r>
-        <w:rPr>
-          <w:rFonts w:ascii="Calibri" w:eastAsia="Times New Roman" w:hAnsi="Calibri" w:cs="Times New Roman"/>
-          <w:sz w:val="22"/>
-          <w:szCs w:val="22"/>
-        </w:rPr>
-        <w:t>Ft</w:t>
-      </w:r>
-      <w:proofErr w:type="spellEnd"/>
-      <w:r>
-        <w:rPr>
-          <w:rFonts w:ascii="Calibri" w:eastAsia="Times New Roman" w:hAnsi="Calibri" w:cs="Times New Roman"/>
-          <w:sz w:val="22"/>
-          <w:szCs w:val="22"/>
-        </w:rPr>
-        <w:t xml:space="preserve"> el </w:t>
-      </w:r>
-      <w:proofErr w:type="spellStart"/>
-      <w:r>
-        <w:rPr>
-          <w:rFonts w:ascii="Calibri" w:eastAsia="Times New Roman" w:hAnsi="Calibri" w:cs="Times New Roman"/>
-          <w:sz w:val="22"/>
-          <w:szCs w:val="22"/>
-        </w:rPr>
-        <w:t>Fn</w:t>
-      </w:r>
-      <w:proofErr w:type="spellEnd"/>
-      <w:r>
-        <w:rPr>
-          <w:rFonts w:ascii="Calibri" w:eastAsia="Times New Roman" w:hAnsi="Calibri" w:cs="Times New Roman"/>
-          <w:sz w:val="22"/>
-          <w:szCs w:val="22"/>
-        </w:rPr>
-        <w:t xml:space="preserve"> skal angives manuelt</w:t>
+        <w:t>Der skal komme en dialogboks op, at Ft el Fn skal angives manuelt</w:t>
       </w:r>
     </w:p>
     <w:p>
@@ -850,23 +670,13 @@
           <w:szCs w:val="22"/>
         </w:rPr>
       </w:pPr>
-      <w:proofErr w:type="spellStart"/>
-      <w:r>
-        <w:rPr>
-          <w:rFonts w:ascii="Calibri" w:eastAsia="Times New Roman" w:hAnsi="Calibri" w:cs="Times New Roman"/>
-          <w:sz w:val="22"/>
-          <w:szCs w:val="22"/>
-        </w:rPr>
-        <w:t>F_dim</w:t>
-      </w:r>
-      <w:proofErr w:type="spellEnd"/>
-      <w:r>
-        <w:rPr>
-          <w:rFonts w:ascii="Calibri" w:eastAsia="Times New Roman" w:hAnsi="Calibri" w:cs="Times New Roman"/>
-          <w:sz w:val="22"/>
-          <w:szCs w:val="22"/>
-        </w:rPr>
-        <w:t xml:space="preserve"> oplyses til et negativt tal</w:t>
+      <w:r>
+        <w:rPr>
+          <w:rFonts w:ascii="Calibri" w:eastAsia="Times New Roman" w:hAnsi="Calibri" w:cs="Times New Roman"/>
+          <w:sz w:val="22"/>
+          <w:szCs w:val="22"/>
+        </w:rPr>
+        <w:t>F_dim oplyses til et negativt tal</w:t>
       </w:r>
     </w:p>
     <w:p>
@@ -889,25 +699,7 @@
           <w:sz w:val="22"/>
           <w:szCs w:val="22"/>
         </w:rPr>
-        <w:t xml:space="preserve">Der skal komme en dialogboks op, at </w:t>
-      </w:r>
-      <w:proofErr w:type="spellStart"/>
-      <w:r>
-        <w:rPr>
-          <w:rFonts w:ascii="Calibri" w:eastAsia="Times New Roman" w:hAnsi="Calibri" w:cs="Times New Roman"/>
-          <w:sz w:val="22"/>
-          <w:szCs w:val="22"/>
-        </w:rPr>
-        <w:t>Fdim</w:t>
-      </w:r>
-      <w:proofErr w:type="spellEnd"/>
-      <w:r>
-        <w:rPr>
-          <w:rFonts w:ascii="Calibri" w:eastAsia="Times New Roman" w:hAnsi="Calibri" w:cs="Times New Roman"/>
-          <w:sz w:val="22"/>
-          <w:szCs w:val="22"/>
-        </w:rPr>
-        <w:t xml:space="preserve"> skal være et positivt tal</w:t>
+        <w:t>Der skal komme en dialogboks op, at Fdim skal være et positivt tal</w:t>
       </w:r>
     </w:p>
     <w:p>
@@ -924,23 +716,13 @@
           <w:szCs w:val="22"/>
         </w:rPr>
       </w:pPr>
-      <w:proofErr w:type="spellStart"/>
-      <w:r>
-        <w:rPr>
-          <w:rFonts w:ascii="Calibri" w:eastAsia="Times New Roman" w:hAnsi="Calibri" w:cs="Times New Roman"/>
-          <w:sz w:val="22"/>
-          <w:szCs w:val="22"/>
-        </w:rPr>
-        <w:t>F_dim</w:t>
-      </w:r>
-      <w:proofErr w:type="spellEnd"/>
-      <w:r>
-        <w:rPr>
-          <w:rFonts w:ascii="Calibri" w:eastAsia="Times New Roman" w:hAnsi="Calibri" w:cs="Times New Roman"/>
-          <w:sz w:val="22"/>
-          <w:szCs w:val="22"/>
-        </w:rPr>
-        <w:t xml:space="preserve"> oplyses til over 200.000</w:t>
+      <w:r>
+        <w:rPr>
+          <w:rFonts w:ascii="Calibri" w:eastAsia="Times New Roman" w:hAnsi="Calibri" w:cs="Times New Roman"/>
+          <w:sz w:val="22"/>
+          <w:szCs w:val="22"/>
+        </w:rPr>
+        <w:t>F_dim oplyses til over 200.000</w:t>
       </w:r>
     </w:p>
     <w:p>
@@ -963,28 +745,1453 @@
           <w:sz w:val="22"/>
           <w:szCs w:val="22"/>
         </w:rPr>
-        <w:t xml:space="preserve">Der skal komme en dialogboks op, at </w:t>
+        <w:t>Der skal komme en dialogboks op, at Fdim er for stor</w:t>
+      </w:r>
+    </w:p>
+    <w:p/>
+    <w:p>
+      <w:pPr>
+        <w:rPr>
+          <w:rFonts w:ascii="Calibri" w:hAnsi="Calibri"/>
+          <w:b/>
+          <w:color w:val="FF0000"/>
+        </w:rPr>
+      </w:pPr>
+      <w:r>
+        <w:rPr>
+          <w:rFonts w:ascii="Calibri" w:hAnsi="Calibri"/>
+          <w:b/>
+        </w:rPr>
+        <w:t>Testsuite</w:t>
+      </w:r>
+      <w:r>
+        <w:rPr>
+          <w:rFonts w:ascii="Calibri" w:hAnsi="Calibri"/>
+          <w:b/>
+        </w:rPr>
+        <w:t xml:space="preserve"> for angivBelastning( værdi, enhed )</w:t>
+      </w:r>
+    </w:p>
+    <w:p>
+      <w:pPr>
+        <w:rPr>
+          <w:rFonts w:ascii="Calibri" w:hAnsi="Calibri"/>
+        </w:rPr>
+      </w:pPr>
+    </w:p>
+    <w:p>
+      <w:pPr>
+        <w:rPr>
+          <w:rFonts w:ascii="Calibri" w:hAnsi="Calibri"/>
+          <w:u w:val="single"/>
+        </w:rPr>
+      </w:pPr>
+      <w:r>
+        <w:rPr>
+          <w:rFonts w:ascii="Calibri" w:hAnsi="Calibri"/>
+          <w:u w:val="single"/>
+        </w:rPr>
+        <w:t>TC-1</w:t>
+      </w:r>
+      <w:r>
+        <w:rPr>
+          <w:rFonts w:ascii="Calibri" w:hAnsi="Calibri"/>
+          <w:u w:val="single"/>
+        </w:rPr>
+        <w:t>: Negativ værdi</w:t>
+      </w:r>
+    </w:p>
+    <w:p>
+      <w:pPr>
+        <w:rPr>
+          <w:rFonts w:ascii="Calibri" w:hAnsi="Calibri"/>
+        </w:rPr>
+      </w:pPr>
+      <w:r>
+        <w:rPr>
+          <w:rFonts w:ascii="Calibri" w:hAnsi="Calibri"/>
+        </w:rPr>
+        <w:t>I</w:t>
+      </w:r>
+      <w:r>
+        <w:rPr>
+          <w:rFonts w:ascii="Calibri" w:hAnsi="Calibri"/>
+        </w:rPr>
+        <w:t>nput</w:t>
+      </w:r>
+      <w:r>
+        <w:rPr>
+          <w:rFonts w:ascii="Calibri" w:hAnsi="Calibri"/>
+        </w:rPr>
+        <w:t>:</w:t>
+      </w:r>
+      <w:r>
+        <w:rPr>
+          <w:rFonts w:ascii="Calibri" w:hAnsi="Calibri"/>
+        </w:rPr>
+        <w:t xml:space="preserve"> </w:t>
+      </w:r>
+      <w:r>
+        <w:rPr>
+          <w:rFonts w:ascii="Calibri" w:hAnsi="Calibri"/>
+        </w:rPr>
+        <w:t>værdi =</w:t>
+      </w:r>
+      <w:r>
+        <w:rPr>
+          <w:rFonts w:ascii="Calibri" w:hAnsi="Calibri"/>
+        </w:rPr>
+        <w:t xml:space="preserve"> </w:t>
+      </w:r>
+      <w:r>
+        <w:rPr>
+          <w:rFonts w:ascii="Calibri" w:hAnsi="Calibri"/>
+        </w:rPr>
+        <w:t>-5</w:t>
+      </w:r>
+      <w:r>
+        <w:rPr>
+          <w:rFonts w:ascii="Calibri" w:hAnsi="Calibri"/>
+        </w:rPr>
+        <w:t xml:space="preserve">, enhed = </w:t>
+      </w:r>
+      <w:r>
+        <w:rPr>
+          <w:rFonts w:ascii="Calibri" w:hAnsi="Calibri"/>
+        </w:rPr>
+        <w:t>KG</w:t>
+      </w:r>
+    </w:p>
+    <w:p>
+      <w:pPr>
+        <w:rPr>
+          <w:rFonts w:ascii="Calibri" w:hAnsi="Calibri"/>
+        </w:rPr>
+      </w:pPr>
+      <w:r>
+        <w:rPr>
+          <w:rFonts w:ascii="Calibri" w:hAnsi="Calibri"/>
+        </w:rPr>
+        <w:t xml:space="preserve">Expected output: </w:t>
+      </w:r>
+      <w:r>
+        <w:rPr>
+          <w:rFonts w:ascii="Calibri" w:hAnsi="Calibri"/>
+        </w:rPr>
+        <w:t>UgyldigBelastningException</w:t>
+      </w:r>
+    </w:p>
+    <w:p>
+      <w:pPr>
+        <w:rPr>
+          <w:rFonts w:ascii="Calibri" w:hAnsi="Calibri"/>
+        </w:rPr>
+      </w:pPr>
+      <w:r>
+        <w:rPr>
+          <w:rFonts w:ascii="Calibri" w:hAnsi="Calibri"/>
+        </w:rPr>
+        <w:t xml:space="preserve">Actual output: </w:t>
+      </w:r>
+    </w:p>
+    <w:p>
+      <w:pPr>
+        <w:rPr>
+          <w:rFonts w:ascii="Calibri" w:hAnsi="Calibri"/>
+        </w:rPr>
+      </w:pPr>
+    </w:p>
+    <w:p>
+      <w:pPr>
+        <w:rPr>
+          <w:rFonts w:ascii="Calibri" w:hAnsi="Calibri"/>
+          <w:u w:val="single"/>
+        </w:rPr>
+      </w:pPr>
+      <w:r>
+        <w:rPr>
+          <w:rFonts w:ascii="Calibri" w:hAnsi="Calibri"/>
+          <w:u w:val="single"/>
+        </w:rPr>
+        <w:t>TC-2</w:t>
+      </w:r>
+      <w:r>
+        <w:rPr>
+          <w:rFonts w:ascii="Calibri" w:hAnsi="Calibri"/>
+          <w:u w:val="single"/>
+        </w:rPr>
+        <w:t xml:space="preserve">: </w:t>
+      </w:r>
+      <w:r>
+        <w:rPr>
+          <w:rFonts w:ascii="Calibri" w:hAnsi="Calibri"/>
+          <w:u w:val="single"/>
+        </w:rPr>
+        <w:t>Positiv værdi</w:t>
+      </w:r>
+    </w:p>
+    <w:p>
+      <w:pPr>
+        <w:rPr>
+          <w:rFonts w:ascii="Calibri" w:hAnsi="Calibri"/>
+        </w:rPr>
+      </w:pPr>
+      <w:r>
+        <w:rPr>
+          <w:rFonts w:ascii="Calibri" w:hAnsi="Calibri"/>
+        </w:rPr>
+        <w:t>Input:</w:t>
+      </w:r>
+      <w:r>
+        <w:rPr>
+          <w:rFonts w:ascii="Calibri" w:hAnsi="Calibri"/>
+        </w:rPr>
+        <w:t xml:space="preserve"> værdi = </w:t>
+      </w:r>
+      <w:r>
+        <w:rPr>
+          <w:rFonts w:ascii="Calibri" w:hAnsi="Calibri"/>
+        </w:rPr>
+        <w:t>50</w:t>
+      </w:r>
+      <w:r>
+        <w:rPr>
+          <w:rFonts w:ascii="Calibri" w:hAnsi="Calibri"/>
+        </w:rPr>
+        <w:t xml:space="preserve">, enhed = </w:t>
+      </w:r>
+      <w:r>
+        <w:rPr>
+          <w:rFonts w:ascii="Calibri" w:hAnsi="Calibri"/>
+        </w:rPr>
+        <w:t>KG</w:t>
+      </w:r>
+    </w:p>
+    <w:p>
+      <w:pPr>
+        <w:rPr>
+          <w:rFonts w:ascii="Calibri" w:hAnsi="Calibri"/>
+          <w:lang w:val="en-US"/>
+        </w:rPr>
+      </w:pPr>
+      <w:r>
+        <w:rPr>
+          <w:rFonts w:ascii="Calibri" w:hAnsi="Calibri"/>
+          <w:lang w:val="en-US"/>
+        </w:rPr>
+        <w:t>Expected output:</w:t>
+      </w:r>
+      <w:r>
+        <w:rPr>
+          <w:rFonts w:ascii="Calibri" w:hAnsi="Calibri"/>
+          <w:lang w:val="en-US"/>
+        </w:rPr>
+        <w:t xml:space="preserve"> </w:t>
+      </w:r>
+    </w:p>
+    <w:p>
+      <w:pPr>
+        <w:rPr>
+          <w:rFonts w:ascii="Calibri" w:hAnsi="Calibri"/>
+          <w:lang w:val="en-US"/>
+        </w:rPr>
+      </w:pPr>
+      <w:r>
+        <w:rPr>
+          <w:rFonts w:ascii="Calibri" w:hAnsi="Calibri"/>
+          <w:lang w:val="en-US"/>
+        </w:rPr>
+        <w:t>KG = 50</w:t>
+      </w:r>
+    </w:p>
+    <w:p>
+      <w:pPr>
+        <w:rPr>
+          <w:rFonts w:ascii="Calibri" w:hAnsi="Calibri"/>
+          <w:lang w:val="en-US"/>
+        </w:rPr>
+      </w:pPr>
+      <w:r>
+        <w:rPr>
+          <w:rFonts w:ascii="Calibri" w:hAnsi="Calibri"/>
+          <w:lang w:val="en-US"/>
+        </w:rPr>
+        <w:t>Ton = 0,05</w:t>
+      </w:r>
+    </w:p>
+    <w:p>
+      <w:pPr>
+        <w:rPr>
+          <w:rFonts w:ascii="Calibri" w:hAnsi="Calibri"/>
+          <w:lang w:val="en-US"/>
+        </w:rPr>
+      </w:pPr>
+      <w:r>
+        <w:rPr>
+          <w:rFonts w:ascii="Calibri" w:hAnsi="Calibri"/>
+          <w:lang w:val="en-US"/>
+        </w:rPr>
+        <w:lastRenderedPageBreak/>
+        <w:t xml:space="preserve">Newton = </w:t>
+      </w:r>
+      <w:r>
+        <w:rPr>
+          <w:rFonts w:ascii="Calibri" w:hAnsi="Calibri"/>
+          <w:lang w:val="en-US"/>
+        </w:rPr>
+        <w:t>490,8</w:t>
+      </w:r>
+    </w:p>
+    <w:p>
+      <w:pPr>
+        <w:rPr>
+          <w:rFonts w:ascii="Calibri" w:hAnsi="Calibri"/>
+          <w:lang w:val="en-US"/>
+        </w:rPr>
+      </w:pPr>
+      <w:proofErr w:type="gramStart"/>
+      <w:r>
+        <w:rPr>
+          <w:rFonts w:ascii="Calibri" w:hAnsi="Calibri"/>
+          <w:lang w:val="en-US"/>
+        </w:rPr>
+        <w:t>erUnormalStor</w:t>
+      </w:r>
+      <w:proofErr w:type="gramEnd"/>
+      <w:r>
+        <w:rPr>
+          <w:rFonts w:ascii="Calibri" w:hAnsi="Calibri"/>
+          <w:lang w:val="en-US"/>
+        </w:rPr>
+        <w:t xml:space="preserve"> = false</w:t>
+      </w:r>
+    </w:p>
+    <w:p>
+      <w:pPr>
+        <w:rPr>
+          <w:rFonts w:ascii="Calibri" w:hAnsi="Calibri"/>
+          <w:lang w:val="en-US"/>
+        </w:rPr>
+      </w:pPr>
+      <w:r>
+        <w:rPr>
+          <w:rFonts w:ascii="Calibri" w:hAnsi="Calibri"/>
+          <w:lang w:val="en-US"/>
+        </w:rPr>
+        <w:t>Actual output</w:t>
+      </w:r>
+      <w:r>
+        <w:rPr>
+          <w:rFonts w:ascii="Calibri" w:hAnsi="Calibri"/>
+          <w:lang w:val="en-US"/>
+        </w:rPr>
+        <w:t xml:space="preserve">: </w:t>
+      </w:r>
+    </w:p>
+    <w:p>
+      <w:pPr>
+        <w:rPr>
+          <w:rFonts w:ascii="Calibri" w:hAnsi="Calibri"/>
+          <w:lang w:val="en-US"/>
+        </w:rPr>
+      </w:pPr>
+    </w:p>
+    <w:p>
+      <w:pPr>
+        <w:rPr>
+          <w:rFonts w:ascii="Calibri" w:hAnsi="Calibri"/>
+          <w:u w:val="single"/>
+          <w:lang w:val="en-US"/>
+        </w:rPr>
+      </w:pPr>
+      <w:r>
+        <w:rPr>
+          <w:rFonts w:ascii="Calibri" w:hAnsi="Calibri"/>
+          <w:u w:val="single"/>
+          <w:lang w:val="en-US"/>
+        </w:rPr>
+        <w:t>TC-3</w:t>
+      </w:r>
+      <w:r>
+        <w:rPr>
+          <w:rFonts w:ascii="Calibri" w:hAnsi="Calibri"/>
+          <w:u w:val="single"/>
+          <w:lang w:val="en-US"/>
+        </w:rPr>
+        <w:t xml:space="preserve">: For </w:t>
       </w:r>
       <w:proofErr w:type="spellStart"/>
       <w:r>
         <w:rPr>
-          <w:rFonts w:ascii="Calibri" w:eastAsia="Times New Roman" w:hAnsi="Calibri" w:cs="Times New Roman"/>
-          <w:sz w:val="22"/>
-          <w:szCs w:val="22"/>
-        </w:rPr>
-        <w:t>Fdim</w:t>
+          <w:rFonts w:ascii="Calibri" w:hAnsi="Calibri"/>
+          <w:u w:val="single"/>
+          <w:lang w:val="en-US"/>
+        </w:rPr>
+        <w:t>stor</w:t>
       </w:r>
       <w:proofErr w:type="spellEnd"/>
       <w:r>
         <w:rPr>
-          <w:rFonts w:ascii="Calibri" w:eastAsia="Times New Roman" w:hAnsi="Calibri" w:cs="Times New Roman"/>
-          <w:sz w:val="22"/>
-          <w:szCs w:val="22"/>
-        </w:rPr>
-        <w:t xml:space="preserve"> er for stor</w:t>
-      </w:r>
-    </w:p>
-    <w:p/>
+          <w:rFonts w:ascii="Calibri" w:hAnsi="Calibri"/>
+          <w:u w:val="single"/>
+          <w:lang w:val="en-US"/>
+        </w:rPr>
+        <w:t xml:space="preserve"> </w:t>
+      </w:r>
+      <w:proofErr w:type="spellStart"/>
+      <w:r>
+        <w:rPr>
+          <w:rFonts w:ascii="Calibri" w:hAnsi="Calibri"/>
+          <w:u w:val="single"/>
+          <w:lang w:val="en-US"/>
+        </w:rPr>
+        <w:t>værdi</w:t>
+      </w:r>
+      <w:proofErr w:type="spellEnd"/>
+    </w:p>
+    <w:p>
+      <w:pPr>
+        <w:rPr>
+          <w:rFonts w:ascii="Calibri" w:hAnsi="Calibri"/>
+          <w:lang w:val="en-US"/>
+        </w:rPr>
+      </w:pPr>
+      <w:r>
+        <w:rPr>
+          <w:rFonts w:ascii="Calibri" w:hAnsi="Calibri"/>
+          <w:lang w:val="en-US"/>
+        </w:rPr>
+        <w:t>Input:</w:t>
+      </w:r>
+      <w:r>
+        <w:rPr>
+          <w:rFonts w:ascii="Calibri" w:hAnsi="Calibri"/>
+          <w:lang w:val="en-US"/>
+        </w:rPr>
+        <w:t xml:space="preserve"> </w:t>
+      </w:r>
+      <w:proofErr w:type="spellStart"/>
+      <w:r>
+        <w:rPr>
+          <w:rFonts w:ascii="Calibri" w:hAnsi="Calibri"/>
+          <w:lang w:val="en-US"/>
+        </w:rPr>
+        <w:t>værdi</w:t>
+      </w:r>
+      <w:proofErr w:type="spellEnd"/>
+      <w:r>
+        <w:rPr>
+          <w:rFonts w:ascii="Calibri" w:hAnsi="Calibri"/>
+          <w:lang w:val="en-US"/>
+        </w:rPr>
+        <w:t xml:space="preserve"> = 22.304, </w:t>
+      </w:r>
+      <w:proofErr w:type="spellStart"/>
+      <w:r>
+        <w:rPr>
+          <w:rFonts w:ascii="Calibri" w:hAnsi="Calibri"/>
+          <w:lang w:val="en-US"/>
+        </w:rPr>
+        <w:t>enhed</w:t>
+      </w:r>
+      <w:proofErr w:type="spellEnd"/>
+      <w:r>
+        <w:rPr>
+          <w:rFonts w:ascii="Calibri" w:hAnsi="Calibri"/>
+          <w:lang w:val="en-US"/>
+        </w:rPr>
+        <w:t xml:space="preserve"> =</w:t>
+      </w:r>
+      <w:r>
+        <w:rPr>
+          <w:rFonts w:ascii="Calibri" w:hAnsi="Calibri"/>
+          <w:lang w:val="en-US"/>
+        </w:rPr>
+        <w:t xml:space="preserve"> KG</w:t>
+      </w:r>
+    </w:p>
+    <w:p>
+      <w:pPr>
+        <w:rPr>
+          <w:rFonts w:ascii="Calibri" w:hAnsi="Calibri"/>
+          <w:lang w:val="en-US"/>
+        </w:rPr>
+      </w:pPr>
+      <w:r>
+        <w:rPr>
+          <w:rFonts w:ascii="Calibri" w:hAnsi="Calibri"/>
+          <w:lang w:val="en-US"/>
+        </w:rPr>
+        <w:t>Expected output:</w:t>
+      </w:r>
+      <w:r>
+        <w:rPr>
+          <w:rFonts w:ascii="Calibri" w:hAnsi="Calibri"/>
+          <w:lang w:val="en-US"/>
+        </w:rPr>
+        <w:t xml:space="preserve"> </w:t>
+      </w:r>
+    </w:p>
+    <w:p>
+      <w:pPr>
+        <w:rPr>
+          <w:rFonts w:ascii="Calibri" w:hAnsi="Calibri"/>
+          <w:lang w:val="en-US"/>
+        </w:rPr>
+      </w:pPr>
+      <w:r>
+        <w:rPr>
+          <w:rFonts w:ascii="Calibri" w:hAnsi="Calibri"/>
+          <w:lang w:val="en-US"/>
+        </w:rPr>
+        <w:t xml:space="preserve">KG =22.304 </w:t>
+      </w:r>
+    </w:p>
+    <w:p>
+      <w:pPr>
+        <w:rPr>
+          <w:rFonts w:ascii="Calibri" w:hAnsi="Calibri"/>
+          <w:lang w:val="en-US"/>
+        </w:rPr>
+      </w:pPr>
+      <w:r>
+        <w:rPr>
+          <w:rFonts w:ascii="Calibri" w:hAnsi="Calibri"/>
+          <w:lang w:val="en-US"/>
+        </w:rPr>
+        <w:t xml:space="preserve">Ton = </w:t>
+      </w:r>
+      <w:r>
+        <w:rPr>
+          <w:rFonts w:ascii="Calibri" w:hAnsi="Calibri"/>
+          <w:lang w:val="en-US"/>
+        </w:rPr>
+        <w:t>22,304</w:t>
+      </w:r>
+    </w:p>
+    <w:p>
+      <w:pPr>
+        <w:rPr>
+          <w:rFonts w:ascii="Calibri" w:hAnsi="Calibri"/>
+          <w:lang w:val="en-US"/>
+        </w:rPr>
+      </w:pPr>
+      <w:r>
+        <w:rPr>
+          <w:rFonts w:ascii="Calibri" w:hAnsi="Calibri"/>
+          <w:lang w:val="en-US"/>
+        </w:rPr>
+        <w:t xml:space="preserve">Newton = </w:t>
+      </w:r>
+      <w:r>
+        <w:rPr>
+          <w:rFonts w:ascii="Calibri" w:hAnsi="Calibri"/>
+          <w:lang w:val="en-US"/>
+        </w:rPr>
+        <w:t>218936,064</w:t>
+      </w:r>
+    </w:p>
+    <w:p>
+      <w:pPr>
+        <w:rPr>
+          <w:rFonts w:ascii="Calibri" w:hAnsi="Calibri"/>
+          <w:lang w:val="en-US"/>
+        </w:rPr>
+      </w:pPr>
+      <w:r>
+        <w:rPr>
+          <w:rFonts w:ascii="Calibri" w:hAnsi="Calibri"/>
+          <w:lang w:val="en-US"/>
+        </w:rPr>
+        <w:t xml:space="preserve">Boolean </w:t>
+      </w:r>
+      <w:proofErr w:type="spellStart"/>
+      <w:r>
+        <w:rPr>
+          <w:rFonts w:ascii="Calibri" w:hAnsi="Calibri"/>
+          <w:lang w:val="en-US"/>
+        </w:rPr>
+        <w:t>erUnormalStor</w:t>
+      </w:r>
+      <w:proofErr w:type="spellEnd"/>
+      <w:r>
+        <w:rPr>
+          <w:rFonts w:ascii="Calibri" w:hAnsi="Calibri"/>
+          <w:lang w:val="en-US"/>
+        </w:rPr>
+        <w:t xml:space="preserve"> = true</w:t>
+      </w:r>
+    </w:p>
+    <w:p>
+      <w:pPr>
+        <w:rPr>
+          <w:rFonts w:ascii="Calibri" w:hAnsi="Calibri"/>
+          <w:lang w:val="en-US"/>
+        </w:rPr>
+      </w:pPr>
+      <w:r>
+        <w:rPr>
+          <w:rFonts w:ascii="Calibri" w:hAnsi="Calibri"/>
+          <w:lang w:val="en-US"/>
+        </w:rPr>
+        <w:t>Actual output</w:t>
+      </w:r>
+      <w:r>
+        <w:rPr>
+          <w:rFonts w:ascii="Calibri" w:hAnsi="Calibri"/>
+          <w:lang w:val="en-US"/>
+        </w:rPr>
+        <w:t>:</w:t>
+      </w:r>
+    </w:p>
+    <w:p>
+      <w:pPr>
+        <w:rPr>
+          <w:rFonts w:ascii="Calibri" w:hAnsi="Calibri"/>
+          <w:lang w:val="en-US"/>
+        </w:rPr>
+      </w:pPr>
+    </w:p>
+    <w:p>
+      <w:pPr>
+        <w:rPr>
+          <w:rFonts w:ascii="Calibri" w:hAnsi="Calibri"/>
+          <w:u w:val="single"/>
+          <w:lang w:val="en-US"/>
+        </w:rPr>
+      </w:pPr>
+      <w:r>
+        <w:rPr>
+          <w:rFonts w:ascii="Calibri" w:hAnsi="Calibri"/>
+          <w:u w:val="single"/>
+          <w:lang w:val="en-US"/>
+        </w:rPr>
+        <w:t>TC-4</w:t>
+      </w:r>
+      <w:r>
+        <w:rPr>
+          <w:rFonts w:ascii="Calibri" w:hAnsi="Calibri"/>
+          <w:u w:val="single"/>
+          <w:lang w:val="en-US"/>
+        </w:rPr>
+        <w:t>:</w:t>
+      </w:r>
+    </w:p>
+    <w:p>
+      <w:pPr>
+        <w:rPr>
+          <w:rFonts w:ascii="Calibri" w:hAnsi="Calibri"/>
+          <w:lang w:val="en-US"/>
+        </w:rPr>
+      </w:pPr>
+      <w:r>
+        <w:rPr>
+          <w:rFonts w:ascii="Calibri" w:hAnsi="Calibri"/>
+          <w:lang w:val="en-US"/>
+        </w:rPr>
+        <w:t>Input:</w:t>
+      </w:r>
+    </w:p>
+    <w:p>
+      <w:pPr>
+        <w:rPr>
+          <w:rFonts w:ascii="Calibri" w:hAnsi="Calibri"/>
+          <w:lang w:val="en-US"/>
+        </w:rPr>
+      </w:pPr>
+      <w:r>
+        <w:rPr>
+          <w:rFonts w:ascii="Calibri" w:hAnsi="Calibri"/>
+          <w:lang w:val="en-US"/>
+        </w:rPr>
+        <w:t>Expected output:</w:t>
+      </w:r>
+      <w:r>
+        <w:rPr>
+          <w:rFonts w:ascii="Calibri" w:hAnsi="Calibri"/>
+          <w:lang w:val="en-US"/>
+        </w:rPr>
+        <w:t xml:space="preserve"> </w:t>
+      </w:r>
+    </w:p>
+    <w:p>
+      <w:pPr>
+        <w:rPr>
+          <w:rFonts w:ascii="Calibri" w:hAnsi="Calibri"/>
+          <w:lang w:val="en-US"/>
+        </w:rPr>
+      </w:pPr>
+      <w:r>
+        <w:rPr>
+          <w:rFonts w:ascii="Calibri" w:hAnsi="Calibri"/>
+          <w:lang w:val="en-US"/>
+        </w:rPr>
+        <w:t>Actual output</w:t>
+      </w:r>
+      <w:r>
+        <w:rPr>
+          <w:rFonts w:ascii="Calibri" w:hAnsi="Calibri"/>
+          <w:lang w:val="en-US"/>
+        </w:rPr>
+        <w:t xml:space="preserve">: </w:t>
+      </w:r>
+    </w:p>
+    <w:p>
+      <w:pPr>
+        <w:rPr>
+          <w:rFonts w:ascii="Calibri" w:hAnsi="Calibri"/>
+          <w:lang w:val="en-US"/>
+        </w:rPr>
+      </w:pPr>
+    </w:p>
+    <w:p>
+      <w:pPr>
+        <w:rPr>
+          <w:rFonts w:ascii="Calibri" w:hAnsi="Calibri"/>
+          <w:u w:val="single"/>
+          <w:lang w:val="en-US"/>
+        </w:rPr>
+      </w:pPr>
+      <w:r>
+        <w:rPr>
+          <w:rFonts w:ascii="Calibri" w:hAnsi="Calibri"/>
+          <w:u w:val="single"/>
+          <w:lang w:val="en-US"/>
+        </w:rPr>
+        <w:t>TC-5</w:t>
+      </w:r>
+      <w:r>
+        <w:rPr>
+          <w:rFonts w:ascii="Calibri" w:hAnsi="Calibri"/>
+          <w:u w:val="single"/>
+          <w:lang w:val="en-US"/>
+        </w:rPr>
+        <w:t>:</w:t>
+      </w:r>
+    </w:p>
+    <w:p>
+      <w:pPr>
+        <w:rPr>
+          <w:rFonts w:ascii="Calibri" w:hAnsi="Calibri"/>
+          <w:lang w:val="en-US"/>
+        </w:rPr>
+      </w:pPr>
+      <w:r>
+        <w:rPr>
+          <w:rFonts w:ascii="Calibri" w:hAnsi="Calibri"/>
+          <w:lang w:val="en-US"/>
+        </w:rPr>
+        <w:t>Input:</w:t>
+      </w:r>
+    </w:p>
+    <w:p>
+      <w:pPr>
+        <w:rPr>
+          <w:rFonts w:ascii="Calibri" w:hAnsi="Calibri"/>
+          <w:lang w:val="en-US"/>
+        </w:rPr>
+      </w:pPr>
+      <w:r>
+        <w:rPr>
+          <w:rFonts w:ascii="Calibri" w:hAnsi="Calibri"/>
+          <w:lang w:val="en-US"/>
+        </w:rPr>
+        <w:t>Expected output:</w:t>
+      </w:r>
+      <w:r>
+        <w:rPr>
+          <w:rFonts w:ascii="Calibri" w:hAnsi="Calibri"/>
+          <w:lang w:val="en-US"/>
+        </w:rPr>
+        <w:t xml:space="preserve"> </w:t>
+      </w:r>
+    </w:p>
+    <w:p>
+      <w:pPr>
+        <w:rPr>
+          <w:rFonts w:ascii="Calibri" w:hAnsi="Calibri"/>
+          <w:lang w:val="en-US"/>
+        </w:rPr>
+      </w:pPr>
+      <w:r>
+        <w:rPr>
+          <w:rFonts w:ascii="Calibri" w:hAnsi="Calibri"/>
+          <w:lang w:val="en-US"/>
+        </w:rPr>
+        <w:t>Actual output</w:t>
+      </w:r>
+      <w:r>
+        <w:rPr>
+          <w:rFonts w:ascii="Calibri" w:hAnsi="Calibri"/>
+          <w:lang w:val="en-US"/>
+        </w:rPr>
+        <w:t xml:space="preserve">: </w:t>
+      </w:r>
+    </w:p>
+    <w:p>
+      <w:pPr>
+        <w:rPr>
+          <w:rFonts w:ascii="Calibri" w:hAnsi="Calibri"/>
+          <w:lang w:val="en-US"/>
+        </w:rPr>
+      </w:pPr>
+    </w:p>
+    <w:p>
+      <w:pPr>
+        <w:rPr>
+          <w:rFonts w:ascii="Calibri" w:hAnsi="Calibri"/>
+          <w:u w:val="single"/>
+          <w:lang w:val="en-US"/>
+        </w:rPr>
+      </w:pPr>
+      <w:r>
+        <w:rPr>
+          <w:rFonts w:ascii="Calibri" w:hAnsi="Calibri"/>
+          <w:u w:val="single"/>
+          <w:lang w:val="en-US"/>
+        </w:rPr>
+        <w:t>TC-6</w:t>
+      </w:r>
+      <w:r>
+        <w:rPr>
+          <w:rFonts w:ascii="Calibri" w:hAnsi="Calibri"/>
+          <w:u w:val="single"/>
+          <w:lang w:val="en-US"/>
+        </w:rPr>
+        <w:t>:</w:t>
+      </w:r>
+    </w:p>
+    <w:p>
+      <w:pPr>
+        <w:rPr>
+          <w:rFonts w:ascii="Calibri" w:hAnsi="Calibri"/>
+          <w:lang w:val="en-US"/>
+        </w:rPr>
+      </w:pPr>
+      <w:r>
+        <w:rPr>
+          <w:rFonts w:ascii="Calibri" w:hAnsi="Calibri"/>
+          <w:lang w:val="en-US"/>
+        </w:rPr>
+        <w:t>Input:</w:t>
+      </w:r>
+    </w:p>
+    <w:p>
+      <w:pPr>
+        <w:rPr>
+          <w:rFonts w:ascii="Calibri" w:hAnsi="Calibri"/>
+          <w:lang w:val="en-US"/>
+        </w:rPr>
+      </w:pPr>
+      <w:r>
+        <w:rPr>
+          <w:rFonts w:ascii="Calibri" w:hAnsi="Calibri"/>
+          <w:lang w:val="en-US"/>
+        </w:rPr>
+        <w:t>Expected output:</w:t>
+      </w:r>
+      <w:r>
+        <w:rPr>
+          <w:rFonts w:ascii="Calibri" w:hAnsi="Calibri"/>
+          <w:lang w:val="en-US"/>
+        </w:rPr>
+        <w:t xml:space="preserve"> </w:t>
+      </w:r>
+    </w:p>
+    <w:p>
+      <w:pPr>
+        <w:rPr>
+          <w:rFonts w:ascii="Calibri" w:hAnsi="Calibri"/>
+          <w:lang w:val="en-US"/>
+        </w:rPr>
+      </w:pPr>
+      <w:r>
+        <w:rPr>
+          <w:rFonts w:ascii="Calibri" w:hAnsi="Calibri"/>
+          <w:lang w:val="en-US"/>
+        </w:rPr>
+        <w:t>Actual output</w:t>
+      </w:r>
+      <w:r>
+        <w:rPr>
+          <w:rFonts w:ascii="Calibri" w:hAnsi="Calibri"/>
+          <w:lang w:val="en-US"/>
+        </w:rPr>
+        <w:t xml:space="preserve">: </w:t>
+      </w:r>
+    </w:p>
+    <w:p>
+      <w:pPr>
+        <w:rPr>
+          <w:rFonts w:ascii="Calibri" w:hAnsi="Calibri"/>
+          <w:lang w:val="en-US"/>
+        </w:rPr>
+      </w:pPr>
+    </w:p>
+    <w:p>
+      <w:pPr>
+        <w:rPr>
+          <w:rFonts w:ascii="Calibri" w:hAnsi="Calibri"/>
+          <w:u w:val="single"/>
+          <w:lang w:val="en-US"/>
+        </w:rPr>
+      </w:pPr>
+      <w:r>
+        <w:rPr>
+          <w:rFonts w:ascii="Calibri" w:hAnsi="Calibri"/>
+          <w:u w:val="single"/>
+          <w:lang w:val="en-US"/>
+        </w:rPr>
+        <w:t>TC-7</w:t>
+      </w:r>
+      <w:r>
+        <w:rPr>
+          <w:rFonts w:ascii="Calibri" w:hAnsi="Calibri"/>
+          <w:u w:val="single"/>
+          <w:lang w:val="en-US"/>
+        </w:rPr>
+        <w:t>:</w:t>
+      </w:r>
+    </w:p>
+    <w:p>
+      <w:pPr>
+        <w:rPr>
+          <w:rFonts w:ascii="Calibri" w:hAnsi="Calibri"/>
+          <w:lang w:val="en-US"/>
+        </w:rPr>
+      </w:pPr>
+      <w:r>
+        <w:rPr>
+          <w:rFonts w:ascii="Calibri" w:hAnsi="Calibri"/>
+          <w:lang w:val="en-US"/>
+        </w:rPr>
+        <w:t>Input:</w:t>
+      </w:r>
+    </w:p>
+    <w:p>
+      <w:pPr>
+        <w:rPr>
+          <w:rFonts w:ascii="Calibri" w:hAnsi="Calibri"/>
+          <w:lang w:val="en-US"/>
+        </w:rPr>
+      </w:pPr>
+      <w:r>
+        <w:rPr>
+          <w:rFonts w:ascii="Calibri" w:hAnsi="Calibri"/>
+          <w:lang w:val="en-US"/>
+        </w:rPr>
+        <w:t>Expected output:</w:t>
+      </w:r>
+    </w:p>
+    <w:p>
+      <w:pPr>
+        <w:rPr>
+          <w:rFonts w:ascii="Calibri" w:hAnsi="Calibri"/>
+          <w:lang w:val="en-US"/>
+        </w:rPr>
+      </w:pPr>
+      <w:r>
+        <w:rPr>
+          <w:rFonts w:ascii="Calibri" w:hAnsi="Calibri"/>
+          <w:lang w:val="en-US"/>
+        </w:rPr>
+        <w:t>Actual output</w:t>
+      </w:r>
+      <w:r>
+        <w:rPr>
+          <w:rFonts w:ascii="Calibri" w:hAnsi="Calibri"/>
+          <w:lang w:val="en-US"/>
+        </w:rPr>
+        <w:t xml:space="preserve">: </w:t>
+      </w:r>
+    </w:p>
+    <w:p>
+      <w:pPr>
+        <w:rPr>
+          <w:rFonts w:ascii="Calibri" w:hAnsi="Calibri"/>
+          <w:lang w:val="en-US"/>
+        </w:rPr>
+      </w:pPr>
+    </w:p>
+    <w:p>
+      <w:pPr>
+        <w:rPr>
+          <w:rFonts w:ascii="Calibri" w:hAnsi="Calibri"/>
+          <w:u w:val="single"/>
+          <w:lang w:val="en-US"/>
+        </w:rPr>
+      </w:pPr>
+      <w:r>
+        <w:rPr>
+          <w:rFonts w:ascii="Calibri" w:hAnsi="Calibri"/>
+          <w:u w:val="single"/>
+          <w:lang w:val="en-US"/>
+        </w:rPr>
+        <w:t>TC-8</w:t>
+      </w:r>
+      <w:r>
+        <w:rPr>
+          <w:rFonts w:ascii="Calibri" w:hAnsi="Calibri"/>
+          <w:u w:val="single"/>
+          <w:lang w:val="en-US"/>
+        </w:rPr>
+        <w:t>:</w:t>
+      </w:r>
+    </w:p>
+    <w:p>
+      <w:pPr>
+        <w:rPr>
+          <w:rFonts w:ascii="Calibri" w:hAnsi="Calibri"/>
+          <w:lang w:val="en-US"/>
+        </w:rPr>
+      </w:pPr>
+      <w:r>
+        <w:rPr>
+          <w:rFonts w:ascii="Calibri" w:hAnsi="Calibri"/>
+          <w:lang w:val="en-US"/>
+        </w:rPr>
+        <w:t>Input:</w:t>
+      </w:r>
+    </w:p>
+    <w:p>
+      <w:pPr>
+        <w:rPr>
+          <w:rFonts w:ascii="Calibri" w:hAnsi="Calibri"/>
+          <w:lang w:val="en-US"/>
+        </w:rPr>
+      </w:pPr>
+      <w:r>
+        <w:rPr>
+          <w:rFonts w:ascii="Calibri" w:hAnsi="Calibri"/>
+          <w:lang w:val="en-US"/>
+        </w:rPr>
+        <w:t>Expected output:</w:t>
+      </w:r>
+    </w:p>
+    <w:p>
+      <w:pPr>
+        <w:rPr>
+          <w:rFonts w:ascii="Calibri" w:hAnsi="Calibri"/>
+          <w:lang w:val="en-US"/>
+        </w:rPr>
+      </w:pPr>
+      <w:r>
+        <w:rPr>
+          <w:rFonts w:ascii="Calibri" w:hAnsi="Calibri"/>
+          <w:lang w:val="en-US"/>
+        </w:rPr>
+        <w:t>Actual output</w:t>
+      </w:r>
+      <w:r>
+        <w:rPr>
+          <w:rFonts w:ascii="Calibri" w:hAnsi="Calibri"/>
+          <w:lang w:val="en-US"/>
+        </w:rPr>
+        <w:t xml:space="preserve">: </w:t>
+      </w:r>
+    </w:p>
+    <w:p>
+      <w:pPr>
+        <w:rPr>
+          <w:rFonts w:ascii="Calibri" w:hAnsi="Calibri"/>
+          <w:lang w:val="en-US"/>
+        </w:rPr>
+      </w:pPr>
+    </w:p>
+    <w:p>
+      <w:pPr>
+        <w:rPr>
+          <w:rFonts w:ascii="Calibri" w:hAnsi="Calibri"/>
+          <w:u w:val="single"/>
+        </w:rPr>
+      </w:pPr>
+      <w:r>
+        <w:rPr>
+          <w:rFonts w:ascii="Calibri" w:hAnsi="Calibri"/>
+          <w:u w:val="single"/>
+        </w:rPr>
+        <w:t>TC-9</w:t>
+      </w:r>
+      <w:r>
+        <w:rPr>
+          <w:rFonts w:ascii="Calibri" w:hAnsi="Calibri"/>
+          <w:u w:val="single"/>
+        </w:rPr>
+        <w:t>:</w:t>
+      </w:r>
+    </w:p>
+    <w:p>
+      <w:pPr>
+        <w:rPr>
+          <w:rFonts w:ascii="Calibri" w:hAnsi="Calibri"/>
+        </w:rPr>
+      </w:pPr>
+      <w:r>
+        <w:rPr>
+          <w:rFonts w:ascii="Calibri" w:hAnsi="Calibri"/>
+        </w:rPr>
+        <w:t>Input:</w:t>
+      </w:r>
+    </w:p>
+    <w:p>
+      <w:pPr>
+        <w:rPr>
+          <w:rFonts w:ascii="Calibri" w:hAnsi="Calibri"/>
+          <w:lang w:val="en-US"/>
+        </w:rPr>
+      </w:pPr>
+      <w:r>
+        <w:rPr>
+          <w:rFonts w:ascii="Calibri" w:hAnsi="Calibri"/>
+          <w:lang w:val="en-US"/>
+        </w:rPr>
+        <w:t>Expected output:</w:t>
+      </w:r>
+      <w:r>
+        <w:rPr>
+          <w:rFonts w:ascii="Calibri" w:hAnsi="Calibri"/>
+          <w:lang w:val="en-US"/>
+        </w:rPr>
+        <w:t xml:space="preserve"> </w:t>
+      </w:r>
+    </w:p>
+    <w:p>
+      <w:pPr>
+        <w:rPr>
+          <w:rFonts w:ascii="Calibri" w:hAnsi="Calibri"/>
+          <w:lang w:val="en-US"/>
+        </w:rPr>
+      </w:pPr>
+      <w:r>
+        <w:rPr>
+          <w:rFonts w:ascii="Calibri" w:hAnsi="Calibri"/>
+          <w:lang w:val="en-US"/>
+        </w:rPr>
+        <w:t>Actual output</w:t>
+      </w:r>
+      <w:r>
+        <w:rPr>
+          <w:rFonts w:ascii="Calibri" w:hAnsi="Calibri"/>
+          <w:lang w:val="en-US"/>
+        </w:rPr>
+        <w:t>:</w:t>
+      </w:r>
+    </w:p>
+    <w:p>
+      <w:pPr>
+        <w:rPr>
+          <w:rFonts w:ascii="Calibri" w:hAnsi="Calibri"/>
+          <w:lang w:val="en-US"/>
+        </w:rPr>
+      </w:pPr>
+    </w:p>
+    <w:p>
+      <w:pPr>
+        <w:rPr>
+          <w:rFonts w:ascii="Calibri" w:hAnsi="Calibri"/>
+          <w:u w:val="single"/>
+          <w:lang w:val="en-US"/>
+        </w:rPr>
+      </w:pPr>
+      <w:r>
+        <w:rPr>
+          <w:rFonts w:ascii="Calibri" w:hAnsi="Calibri"/>
+          <w:u w:val="single"/>
+          <w:lang w:val="en-US"/>
+        </w:rPr>
+        <w:t>TC-10</w:t>
+      </w:r>
+      <w:r>
+        <w:rPr>
+          <w:rFonts w:ascii="Calibri" w:hAnsi="Calibri"/>
+          <w:u w:val="single"/>
+          <w:lang w:val="en-US"/>
+        </w:rPr>
+        <w:t>:</w:t>
+      </w:r>
+    </w:p>
+    <w:p>
+      <w:pPr>
+        <w:rPr>
+          <w:rFonts w:ascii="Calibri" w:hAnsi="Calibri"/>
+          <w:lang w:val="en-US"/>
+        </w:rPr>
+      </w:pPr>
+      <w:r>
+        <w:rPr>
+          <w:rFonts w:ascii="Calibri" w:hAnsi="Calibri"/>
+          <w:lang w:val="en-US"/>
+        </w:rPr>
+        <w:t>Input:</w:t>
+      </w:r>
+    </w:p>
+    <w:p>
+      <w:pPr>
+        <w:rPr>
+          <w:rFonts w:ascii="Calibri" w:hAnsi="Calibri"/>
+          <w:lang w:val="en-US"/>
+        </w:rPr>
+      </w:pPr>
+      <w:r>
+        <w:rPr>
+          <w:rFonts w:ascii="Calibri" w:hAnsi="Calibri"/>
+          <w:lang w:val="en-US"/>
+        </w:rPr>
+        <w:t>Expected output:</w:t>
+      </w:r>
+      <w:r>
+        <w:rPr>
+          <w:rFonts w:ascii="Calibri" w:hAnsi="Calibri"/>
+          <w:lang w:val="en-US"/>
+        </w:rPr>
+        <w:t xml:space="preserve"> </w:t>
+      </w:r>
+    </w:p>
+    <w:p>
+      <w:pPr>
+        <w:rPr>
+          <w:rFonts w:ascii="Calibri" w:hAnsi="Calibri"/>
+          <w:lang w:val="en-US"/>
+        </w:rPr>
+      </w:pPr>
+      <w:r>
+        <w:rPr>
+          <w:rFonts w:ascii="Calibri" w:hAnsi="Calibri"/>
+          <w:lang w:val="en-US"/>
+        </w:rPr>
+        <w:t>Actual output</w:t>
+      </w:r>
+      <w:r>
+        <w:rPr>
+          <w:rFonts w:ascii="Calibri" w:hAnsi="Calibri"/>
+          <w:lang w:val="en-US"/>
+        </w:rPr>
+        <w:t xml:space="preserve">: </w:t>
+      </w:r>
+    </w:p>
+    <w:p>
+      <w:pPr>
+        <w:rPr>
+          <w:rFonts w:ascii="Calibri" w:hAnsi="Calibri"/>
+          <w:lang w:val="en-US"/>
+        </w:rPr>
+      </w:pPr>
+    </w:p>
+    <w:p>
+      <w:pPr>
+        <w:rPr>
+          <w:rFonts w:ascii="Calibri" w:hAnsi="Calibri"/>
+          <w:u w:val="single"/>
+          <w:lang w:val="en-US"/>
+        </w:rPr>
+      </w:pPr>
+      <w:r>
+        <w:rPr>
+          <w:rFonts w:ascii="Calibri" w:hAnsi="Calibri"/>
+          <w:u w:val="single"/>
+          <w:lang w:val="en-US"/>
+        </w:rPr>
+        <w:t>TC-11</w:t>
+      </w:r>
+      <w:r>
+        <w:rPr>
+          <w:rFonts w:ascii="Calibri" w:hAnsi="Calibri"/>
+          <w:u w:val="single"/>
+          <w:lang w:val="en-US"/>
+        </w:rPr>
+        <w:t>:</w:t>
+      </w:r>
+    </w:p>
+    <w:p>
+      <w:pPr>
+        <w:rPr>
+          <w:rFonts w:ascii="Calibri" w:hAnsi="Calibri"/>
+          <w:lang w:val="en-US"/>
+        </w:rPr>
+      </w:pPr>
+      <w:r>
+        <w:rPr>
+          <w:rFonts w:ascii="Calibri" w:hAnsi="Calibri"/>
+          <w:lang w:val="en-US"/>
+        </w:rPr>
+        <w:t>Input:</w:t>
+      </w:r>
+    </w:p>
+    <w:p>
+      <w:pPr>
+        <w:rPr>
+          <w:rFonts w:ascii="Calibri" w:hAnsi="Calibri"/>
+          <w:lang w:val="en-US"/>
+        </w:rPr>
+      </w:pPr>
+      <w:r>
+        <w:rPr>
+          <w:rFonts w:ascii="Calibri" w:hAnsi="Calibri"/>
+          <w:lang w:val="en-US"/>
+        </w:rPr>
+        <w:t>Expected output:</w:t>
+      </w:r>
+      <w:r>
+        <w:rPr>
+          <w:rFonts w:ascii="Calibri" w:hAnsi="Calibri"/>
+          <w:lang w:val="en-US"/>
+        </w:rPr>
+        <w:t xml:space="preserve"> </w:t>
+      </w:r>
+    </w:p>
+    <w:p>
+      <w:pPr>
+        <w:rPr>
+          <w:rFonts w:ascii="Calibri" w:hAnsi="Calibri"/>
+          <w:lang w:val="en-US"/>
+        </w:rPr>
+      </w:pPr>
+      <w:r>
+        <w:rPr>
+          <w:rFonts w:ascii="Calibri" w:hAnsi="Calibri"/>
+          <w:lang w:val="en-US"/>
+        </w:rPr>
+        <w:t>Actual output</w:t>
+      </w:r>
+      <w:r>
+        <w:rPr>
+          <w:rFonts w:ascii="Calibri" w:hAnsi="Calibri"/>
+          <w:lang w:val="en-US"/>
+        </w:rPr>
+        <w:t xml:space="preserve">: </w:t>
+      </w:r>
+    </w:p>
+    <w:p>
+      <w:pPr>
+        <w:rPr>
+          <w:rFonts w:ascii="Calibri" w:hAnsi="Calibri"/>
+          <w:lang w:val="en-US"/>
+        </w:rPr>
+      </w:pPr>
+    </w:p>
+    <w:p>
+      <w:pPr>
+        <w:rPr>
+          <w:rFonts w:ascii="Calibri" w:hAnsi="Calibri"/>
+          <w:u w:val="single"/>
+          <w:lang w:val="en-US"/>
+        </w:rPr>
+      </w:pPr>
+      <w:r>
+        <w:rPr>
+          <w:rFonts w:ascii="Calibri" w:hAnsi="Calibri"/>
+          <w:u w:val="single"/>
+          <w:lang w:val="en-US"/>
+        </w:rPr>
+        <w:t>TC-12</w:t>
+      </w:r>
+      <w:r>
+        <w:rPr>
+          <w:rFonts w:ascii="Calibri" w:hAnsi="Calibri"/>
+          <w:u w:val="single"/>
+          <w:lang w:val="en-US"/>
+        </w:rPr>
+        <w:t>:</w:t>
+      </w:r>
+    </w:p>
+    <w:p>
+      <w:pPr>
+        <w:rPr>
+          <w:rFonts w:ascii="Calibri" w:hAnsi="Calibri"/>
+          <w:lang w:val="en-US"/>
+        </w:rPr>
+      </w:pPr>
+      <w:r>
+        <w:rPr>
+          <w:rFonts w:ascii="Calibri" w:hAnsi="Calibri"/>
+          <w:lang w:val="en-US"/>
+        </w:rPr>
+        <w:t>Input:</w:t>
+      </w:r>
+    </w:p>
+    <w:p>
+      <w:pPr>
+        <w:rPr>
+          <w:rFonts w:ascii="Calibri" w:hAnsi="Calibri"/>
+          <w:lang w:val="en-US"/>
+        </w:rPr>
+      </w:pPr>
+      <w:r>
+        <w:rPr>
+          <w:rFonts w:ascii="Calibri" w:hAnsi="Calibri"/>
+          <w:lang w:val="en-US"/>
+        </w:rPr>
+        <w:t>Expected output:</w:t>
+      </w:r>
+      <w:r>
+        <w:rPr>
+          <w:rFonts w:ascii="Calibri" w:hAnsi="Calibri"/>
+          <w:lang w:val="en-US"/>
+        </w:rPr>
+        <w:t xml:space="preserve"> </w:t>
+      </w:r>
+    </w:p>
+    <w:p>
+      <w:pPr>
+        <w:rPr>
+          <w:rFonts w:ascii="Calibri" w:hAnsi="Calibri"/>
+          <w:lang w:val="en-US"/>
+        </w:rPr>
+      </w:pPr>
+      <w:r>
+        <w:rPr>
+          <w:rFonts w:ascii="Calibri" w:hAnsi="Calibri"/>
+          <w:lang w:val="en-US"/>
+        </w:rPr>
+        <w:t>Actual output</w:t>
+      </w:r>
+      <w:r>
+        <w:rPr>
+          <w:rFonts w:ascii="Calibri" w:hAnsi="Calibri"/>
+          <w:lang w:val="en-US"/>
+        </w:rPr>
+        <w:t xml:space="preserve">: </w:t>
+      </w:r>
+    </w:p>
+    <w:p>
+      <w:pPr>
+        <w:rPr>
+          <w:rFonts w:ascii="Calibri" w:hAnsi="Calibri"/>
+          <w:lang w:val="en-US"/>
+        </w:rPr>
+      </w:pPr>
+    </w:p>
+    <w:p>
+      <w:pPr>
+        <w:rPr>
+          <w:rFonts w:ascii="Calibri" w:hAnsi="Calibri"/>
+          <w:lang w:val="en-US"/>
+        </w:rPr>
+      </w:pPr>
+    </w:p>
+    <w:p>
+      <w:pPr>
+        <w:rPr>
+          <w:rFonts w:ascii="Calibri" w:hAnsi="Calibri"/>
+          <w:lang w:val="en-US"/>
+        </w:rPr>
+      </w:pPr>
+    </w:p>
+    <w:p>
+      <w:pPr>
+        <w:rPr>
+          <w:rFonts w:ascii="Calibri" w:hAnsi="Calibri"/>
+          <w:lang w:val="en-US"/>
+        </w:rPr>
+      </w:pPr>
+    </w:p>
+    <w:p>
+      <w:pPr>
+        <w:rPr>
+          <w:lang w:val="en-US"/>
+        </w:rPr>
+      </w:pPr>
+    </w:p>
     <w:sectPr>
       <w:pgSz w:w="11900" w:h="16840"/>
       <w:pgMar w:top="1440" w:right="1800" w:bottom="1440" w:left="1800" w:header="708" w:footer="708" w:gutter="0"/>
@@ -996,7 +2203,7 @@
 </file>
 
 <file path=word/numbering.xml><?xml version="1.0" encoding="utf-8"?>
-<w:numbering xmlns:wpc="http://schemas.microsoft.com/office/word/2010/wordprocessingCanvas" xmlns:mo="http://schemas.microsoft.com/office/mac/office/2008/main" xmlns:mc="http://schemas.openxmlformats.org/markup-compatibility/2006" xmlns:mv="urn:schemas-microsoft-com:mac:vml" xmlns:o="urn:schemas-microsoft-com:office:office" xmlns:r="http://schemas.openxmlformats.org/officeDocument/2006/relationships" xmlns:m="http://schemas.openxmlformats.org/officeDocument/2006/math" xmlns:v="urn:schemas-microsoft-com:vml" xmlns:wp14="http://schemas.microsoft.com/office/word/2010/wordprocessingDrawing" xmlns:wp="http://schemas.openxmlformats.org/drawingml/2006/wordprocessingDrawing" xmlns:w10="urn:schemas-microsoft-com:office:word" xmlns:w="http://schemas.openxmlformats.org/wordprocessingml/2006/main" xmlns:w14="http://schemas.microsoft.com/office/word/2010/wordml" xmlns:wpg="http://schemas.microsoft.com/office/word/2010/wordprocessingGroup" xmlns:wpi="http://schemas.microsoft.com/office/word/2010/wordprocessingInk" xmlns:wne="http://schemas.microsoft.com/office/word/2006/wordml" xmlns:wps="http://schemas.microsoft.com/office/word/2010/wordprocessingShape" mc:Ignorable="w14 wp14">
+<w:numbering xmlns:ve="http://schemas.openxmlformats.org/markup-compatibility/2006" xmlns:o="urn:schemas-microsoft-com:office:office" xmlns:r="http://schemas.openxmlformats.org/officeDocument/2006/relationships" xmlns:m="http://schemas.openxmlformats.org/officeDocument/2006/math" xmlns:v="urn:schemas-microsoft-com:vml" xmlns:wp="http://schemas.openxmlformats.org/drawingml/2006/wordprocessingDrawing" xmlns:w10="urn:schemas-microsoft-com:office:word" xmlns:w="http://schemas.openxmlformats.org/wordprocessingml/2006/main" xmlns:wne="http://schemas.microsoft.com/office/word/2006/wordml">
   <w:abstractNum w:abstractNumId="0">
     <w:nsid w:val="79811A43"/>
     <w:multiLevelType w:val="multilevel"/>
@@ -1153,7 +2360,7 @@
 </file>
 
 <file path=word/styles.xml><?xml version="1.0" encoding="utf-8"?>
-<w:styles xmlns:mc="http://schemas.openxmlformats.org/markup-compatibility/2006" xmlns:r="http://schemas.openxmlformats.org/officeDocument/2006/relationships" xmlns:w="http://schemas.openxmlformats.org/wordprocessingml/2006/main" xmlns:w14="http://schemas.microsoft.com/office/word/2010/wordml" mc:Ignorable="w14">
+<w:styles xmlns:r="http://schemas.openxmlformats.org/officeDocument/2006/relationships" xmlns:w="http://schemas.openxmlformats.org/wordprocessingml/2006/main">
   <w:docDefaults>
     <w:rPrDefault>
       <w:rPr>
@@ -1165,7 +2372,7 @@
     </w:rPrDefault>
     <w:pPrDefault/>
   </w:docDefaults>
-  <w:latentStyles w:defLockedState="0" w:defUIPriority="99" w:defSemiHidden="1" w:defUnhideWhenUsed="1" w:defQFormat="0" w:count="276">
+  <w:latentStyles w:defLockedState="0" w:defUIPriority="99" w:defSemiHidden="1" w:defUnhideWhenUsed="1" w:defQFormat="0" w:count="267">
     <w:lsdException w:name="Normal" w:semiHidden="0" w:uiPriority="0" w:unhideWhenUsed="0" w:qFormat="1"/>
     <w:lsdException w:name="heading 1" w:semiHidden="0" w:uiPriority="9" w:unhideWhenUsed="0" w:qFormat="1"/>
     <w:lsdException w:name="heading 2" w:uiPriority="9" w:qFormat="1"/>
@@ -1307,6 +2514,7 @@
   <w:style w:type="paragraph" w:default="1" w:styleId="Normal">
     <w:name w:val="Normal"/>
     <w:qFormat/>
+    <w:rsid w:val="00933984"/>
   </w:style>
   <w:style w:type="character" w:default="1" w:styleId="DefaultParagraphFont">
     <w:name w:val="Default Paragraph Font"/>
@@ -1319,6 +2527,7 @@
     <w:uiPriority w:val="99"/>
     <w:semiHidden/>
     <w:unhideWhenUsed/>
+    <w:qFormat/>
     <w:tblPr>
       <w:tblInd w:w="0" w:type="dxa"/>
       <w:tblCellMar>

</xml_diff>

<commit_message>
AD, DOM og testcases for UC-3
</commit_message>
<xml_diff>
--- a/05-Test/Testcases.docx
+++ b/05-Test/Testcases.docx
@@ -800,6 +800,27 @@
         </w:rPr>
         <w:t>: Negativ værdi</w:t>
       </w:r>
+      <w:r>
+        <w:rPr>
+          <w:rFonts w:ascii="Calibri" w:hAnsi="Calibri"/>
+          <w:u w:val="single"/>
+        </w:rPr>
+        <w:t xml:space="preserve"> med enhed</w:t>
+      </w:r>
+      <w:r>
+        <w:rPr>
+          <w:rFonts w:ascii="Calibri" w:hAnsi="Calibri"/>
+          <w:u w:val="single"/>
+        </w:rPr>
+        <w:t xml:space="preserve"> KG</w:t>
+      </w:r>
+      <w:r>
+        <w:rPr>
+          <w:rFonts w:ascii="Calibri" w:hAnsi="Calibri"/>
+          <w:u w:val="single"/>
+        </w:rPr>
+        <w:t xml:space="preserve"> angivet</w:t>
+      </w:r>
     </w:p>
     <w:p>
       <w:pPr>
@@ -929,40 +950,92 @@
         </w:rPr>
         <w:t>Positiv værdi</w:t>
       </w:r>
-    </w:p>
-    <w:p>
-      <w:pPr>
-        <w:rPr>
-          <w:rFonts w:ascii="Calibri" w:hAnsi="Calibri"/>
-        </w:rPr>
-      </w:pPr>
-      <w:r>
-        <w:rPr>
-          <w:rFonts w:ascii="Calibri" w:hAnsi="Calibri"/>
+      <w:r>
+        <w:rPr>
+          <w:rFonts w:ascii="Calibri" w:hAnsi="Calibri"/>
+          <w:u w:val="single"/>
+        </w:rPr>
+        <w:t xml:space="preserve"> </w:t>
+      </w:r>
+      <w:r>
+        <w:rPr>
+          <w:rFonts w:ascii="Calibri" w:hAnsi="Calibri"/>
+          <w:u w:val="single"/>
+        </w:rPr>
+        <w:t>med enhed KG angivet</w:t>
+      </w:r>
+    </w:p>
+    <w:p>
+      <w:pPr>
+        <w:rPr>
+          <w:rFonts w:ascii="Calibri" w:hAnsi="Calibri"/>
+          <w:lang w:val="en-US"/>
+        </w:rPr>
+      </w:pPr>
+      <w:r>
+        <w:rPr>
+          <w:rFonts w:ascii="Calibri" w:hAnsi="Calibri"/>
+          <w:lang w:val="en-US"/>
         </w:rPr>
         <w:t>Input:</w:t>
       </w:r>
       <w:r>
         <w:rPr>
           <w:rFonts w:ascii="Calibri" w:hAnsi="Calibri"/>
-        </w:rPr>
-        <w:t xml:space="preserve"> værdi = </w:t>
-      </w:r>
-      <w:r>
-        <w:rPr>
-          <w:rFonts w:ascii="Calibri" w:hAnsi="Calibri"/>
+          <w:lang w:val="en-US"/>
+        </w:rPr>
+        <w:t xml:space="preserve"> </w:t>
+      </w:r>
+      <w:proofErr w:type="spellStart"/>
+      <w:r>
+        <w:rPr>
+          <w:rFonts w:ascii="Calibri" w:hAnsi="Calibri"/>
+          <w:lang w:val="en-US"/>
+        </w:rPr>
+        <w:t>værdi</w:t>
+      </w:r>
+      <w:proofErr w:type="spellEnd"/>
+      <w:r>
+        <w:rPr>
+          <w:rFonts w:ascii="Calibri" w:hAnsi="Calibri"/>
+          <w:lang w:val="en-US"/>
+        </w:rPr>
+        <w:t xml:space="preserve"> = </w:t>
+      </w:r>
+      <w:r>
+        <w:rPr>
+          <w:rFonts w:ascii="Calibri" w:hAnsi="Calibri"/>
+          <w:lang w:val="en-US"/>
         </w:rPr>
         <w:t>50</w:t>
       </w:r>
       <w:r>
         <w:rPr>
           <w:rFonts w:ascii="Calibri" w:hAnsi="Calibri"/>
-        </w:rPr>
-        <w:t xml:space="preserve">, enhed = </w:t>
-      </w:r>
-      <w:r>
-        <w:rPr>
-          <w:rFonts w:ascii="Calibri" w:hAnsi="Calibri"/>
+          <w:lang w:val="en-US"/>
+        </w:rPr>
+        <w:t xml:space="preserve">, </w:t>
+      </w:r>
+      <w:proofErr w:type="spellStart"/>
+      <w:r>
+        <w:rPr>
+          <w:rFonts w:ascii="Calibri" w:hAnsi="Calibri"/>
+          <w:lang w:val="en-US"/>
+        </w:rPr>
+        <w:t>enhed</w:t>
+      </w:r>
+      <w:proofErr w:type="spellEnd"/>
+      <w:r>
+        <w:rPr>
+          <w:rFonts w:ascii="Calibri" w:hAnsi="Calibri"/>
+          <w:lang w:val="en-US"/>
+        </w:rPr>
+        <w:t xml:space="preserve"> = </w:t>
+      </w:r>
+      <w:r>
+        <w:rPr>
+          <w:rFonts w:ascii="Calibri" w:hAnsi="Calibri"/>
+          <w:lang w:val="en-US"/>
         </w:rPr>
         <w:t>KG</w:t>
       </w:r>
@@ -1046,18 +1119,1800 @@
       <w:pPr>
         <w:rPr>
           <w:rFonts w:ascii="Calibri" w:hAnsi="Calibri"/>
-          <w:lang w:val="en-US"/>
-        </w:rPr>
-      </w:pPr>
+        </w:rPr>
+      </w:pPr>
+      <w:r>
+        <w:rPr>
+          <w:rFonts w:ascii="Calibri" w:hAnsi="Calibri"/>
+        </w:rPr>
+        <w:t>erUnormalStor = false</w:t>
+      </w:r>
+    </w:p>
+    <w:p>
+      <w:pPr>
+        <w:rPr>
+          <w:rFonts w:ascii="Calibri" w:hAnsi="Calibri"/>
+        </w:rPr>
+      </w:pPr>
+      <w:r>
+        <w:rPr>
+          <w:rFonts w:ascii="Calibri" w:hAnsi="Calibri"/>
+        </w:rPr>
+        <w:t xml:space="preserve">Actual output: </w:t>
+      </w:r>
+    </w:p>
+    <w:p>
+      <w:pPr>
+        <w:rPr>
+          <w:rFonts w:ascii="Calibri" w:hAnsi="Calibri"/>
+        </w:rPr>
+      </w:pPr>
+    </w:p>
+    <w:p>
+      <w:pPr>
+        <w:rPr>
+          <w:rFonts w:ascii="Calibri" w:hAnsi="Calibri"/>
+          <w:u w:val="single"/>
+        </w:rPr>
+      </w:pPr>
+      <w:r>
+        <w:rPr>
+          <w:rFonts w:ascii="Calibri" w:hAnsi="Calibri"/>
+          <w:u w:val="single"/>
+        </w:rPr>
+        <w:t>TC-3</w:t>
+      </w:r>
+      <w:r>
+        <w:rPr>
+          <w:rFonts w:ascii="Calibri" w:hAnsi="Calibri"/>
+          <w:u w:val="single"/>
+        </w:rPr>
+        <w:t>: For stor værdi</w:t>
+      </w:r>
+      <w:r>
+        <w:rPr>
+          <w:rFonts w:ascii="Calibri" w:hAnsi="Calibri"/>
+          <w:u w:val="single"/>
+        </w:rPr>
+        <w:t xml:space="preserve"> </w:t>
+      </w:r>
+      <w:r>
+        <w:rPr>
+          <w:rFonts w:ascii="Calibri" w:hAnsi="Calibri"/>
+          <w:u w:val="single"/>
+        </w:rPr>
+        <w:t>med enhed KG angivet</w:t>
+      </w:r>
+    </w:p>
+    <w:p>
+      <w:pPr>
+        <w:rPr>
+          <w:rFonts w:ascii="Calibri" w:hAnsi="Calibri"/>
+          <w:lang w:val="en-US"/>
+        </w:rPr>
+      </w:pPr>
+      <w:r>
+        <w:rPr>
+          <w:rFonts w:ascii="Calibri" w:hAnsi="Calibri"/>
+          <w:lang w:val="en-US"/>
+        </w:rPr>
+        <w:t>Input:</w:t>
+      </w:r>
+      <w:r>
+        <w:rPr>
+          <w:rFonts w:ascii="Calibri" w:hAnsi="Calibri"/>
+          <w:lang w:val="en-US"/>
+        </w:rPr>
+        <w:t xml:space="preserve"> </w:t>
+      </w:r>
+      <w:proofErr w:type="spellStart"/>
+      <w:r>
+        <w:rPr>
+          <w:rFonts w:ascii="Calibri" w:hAnsi="Calibri"/>
+          <w:lang w:val="en-US"/>
+        </w:rPr>
+        <w:t>værdi</w:t>
+      </w:r>
+      <w:proofErr w:type="spellEnd"/>
+      <w:r>
+        <w:rPr>
+          <w:rFonts w:ascii="Calibri" w:hAnsi="Calibri"/>
+          <w:lang w:val="en-US"/>
+        </w:rPr>
+        <w:t xml:space="preserve"> = 22.304, </w:t>
+      </w:r>
+      <w:proofErr w:type="spellStart"/>
+      <w:r>
+        <w:rPr>
+          <w:rFonts w:ascii="Calibri" w:hAnsi="Calibri"/>
+          <w:lang w:val="en-US"/>
+        </w:rPr>
+        <w:t>enhed</w:t>
+      </w:r>
+      <w:proofErr w:type="spellEnd"/>
+      <w:r>
+        <w:rPr>
+          <w:rFonts w:ascii="Calibri" w:hAnsi="Calibri"/>
+          <w:lang w:val="en-US"/>
+        </w:rPr>
+        <w:t xml:space="preserve"> =</w:t>
+      </w:r>
+      <w:r>
+        <w:rPr>
+          <w:rFonts w:ascii="Calibri" w:hAnsi="Calibri"/>
+          <w:lang w:val="en-US"/>
+        </w:rPr>
+        <w:t xml:space="preserve"> KG</w:t>
+      </w:r>
+    </w:p>
+    <w:p>
+      <w:pPr>
+        <w:rPr>
+          <w:rFonts w:ascii="Calibri" w:hAnsi="Calibri"/>
+          <w:lang w:val="en-US"/>
+        </w:rPr>
+      </w:pPr>
+      <w:r>
+        <w:rPr>
+          <w:rFonts w:ascii="Calibri" w:hAnsi="Calibri"/>
+          <w:lang w:val="en-US"/>
+        </w:rPr>
+        <w:t>Expected output:</w:t>
+      </w:r>
+      <w:r>
+        <w:rPr>
+          <w:rFonts w:ascii="Calibri" w:hAnsi="Calibri"/>
+          <w:lang w:val="en-US"/>
+        </w:rPr>
+        <w:t xml:space="preserve"> </w:t>
+      </w:r>
+    </w:p>
+    <w:p>
+      <w:pPr>
+        <w:rPr>
+          <w:rFonts w:ascii="Calibri" w:hAnsi="Calibri"/>
+          <w:lang w:val="en-US"/>
+        </w:rPr>
+      </w:pPr>
+      <w:r>
+        <w:rPr>
+          <w:rFonts w:ascii="Calibri" w:hAnsi="Calibri"/>
+          <w:lang w:val="en-US"/>
+        </w:rPr>
+        <w:t xml:space="preserve">KG =22.304 </w:t>
+      </w:r>
+    </w:p>
+    <w:p>
+      <w:pPr>
+        <w:rPr>
+          <w:rFonts w:ascii="Calibri" w:hAnsi="Calibri"/>
+          <w:lang w:val="en-US"/>
+        </w:rPr>
+      </w:pPr>
+      <w:r>
+        <w:rPr>
+          <w:rFonts w:ascii="Calibri" w:hAnsi="Calibri"/>
+          <w:lang w:val="en-US"/>
+        </w:rPr>
+        <w:t xml:space="preserve">Ton = </w:t>
+      </w:r>
+      <w:r>
+        <w:rPr>
+          <w:rFonts w:ascii="Calibri" w:hAnsi="Calibri"/>
+          <w:lang w:val="en-US"/>
+        </w:rPr>
+        <w:t>22,304</w:t>
+      </w:r>
+    </w:p>
+    <w:p>
+      <w:pPr>
+        <w:rPr>
+          <w:rFonts w:ascii="Calibri" w:hAnsi="Calibri"/>
+          <w:lang w:val="en-US"/>
+        </w:rPr>
+      </w:pPr>
+      <w:r>
+        <w:rPr>
+          <w:rFonts w:ascii="Calibri" w:hAnsi="Calibri"/>
+          <w:lang w:val="en-US"/>
+        </w:rPr>
+        <w:t xml:space="preserve">Newton = </w:t>
+      </w:r>
+      <w:r>
+        <w:rPr>
+          <w:rFonts w:ascii="Calibri" w:hAnsi="Calibri"/>
+          <w:lang w:val="en-US"/>
+        </w:rPr>
+        <w:t>218936,064</w:t>
+      </w:r>
+    </w:p>
+    <w:p>
+      <w:pPr>
+        <w:rPr>
+          <w:rFonts w:ascii="Calibri" w:hAnsi="Calibri"/>
+          <w:lang w:val="en-US"/>
+        </w:rPr>
+      </w:pPr>
+      <w:r>
+        <w:rPr>
+          <w:rFonts w:ascii="Calibri" w:hAnsi="Calibri"/>
+          <w:lang w:val="en-US"/>
+        </w:rPr>
+        <w:t xml:space="preserve">Boolean </w:t>
+      </w:r>
+      <w:proofErr w:type="spellStart"/>
+      <w:r>
+        <w:rPr>
+          <w:rFonts w:ascii="Calibri" w:hAnsi="Calibri"/>
+          <w:lang w:val="en-US"/>
+        </w:rPr>
+        <w:t>erUnormalStor</w:t>
+      </w:r>
+      <w:proofErr w:type="spellEnd"/>
+      <w:r>
+        <w:rPr>
+          <w:rFonts w:ascii="Calibri" w:hAnsi="Calibri"/>
+          <w:lang w:val="en-US"/>
+        </w:rPr>
+        <w:t xml:space="preserve"> = true</w:t>
+      </w:r>
+    </w:p>
+    <w:p>
+      <w:pPr>
+        <w:rPr>
+          <w:rFonts w:ascii="Calibri" w:hAnsi="Calibri"/>
+          <w:lang w:val="en-US"/>
+        </w:rPr>
+      </w:pPr>
+      <w:r>
+        <w:rPr>
+          <w:rFonts w:ascii="Calibri" w:hAnsi="Calibri"/>
+          <w:lang w:val="en-US"/>
+        </w:rPr>
+        <w:t>Actual output</w:t>
+      </w:r>
+      <w:r>
+        <w:rPr>
+          <w:rFonts w:ascii="Calibri" w:hAnsi="Calibri"/>
+          <w:lang w:val="en-US"/>
+        </w:rPr>
+        <w:t>:</w:t>
+      </w:r>
+    </w:p>
+    <w:p>
+      <w:pPr>
+        <w:rPr>
+          <w:rFonts w:ascii="Calibri" w:hAnsi="Calibri"/>
+          <w:lang w:val="en-US"/>
+        </w:rPr>
+      </w:pPr>
+    </w:p>
+    <w:p>
+      <w:pPr>
+        <w:rPr>
+          <w:rFonts w:ascii="Calibri" w:hAnsi="Calibri"/>
+          <w:u w:val="single"/>
+        </w:rPr>
+      </w:pPr>
+      <w:r>
+        <w:rPr>
+          <w:rFonts w:ascii="Calibri" w:hAnsi="Calibri"/>
+          <w:u w:val="single"/>
+        </w:rPr>
+        <w:t>TC-4:</w:t>
+      </w:r>
+      <w:r>
+        <w:rPr>
+          <w:rFonts w:ascii="Calibri" w:hAnsi="Calibri"/>
+          <w:u w:val="single"/>
+        </w:rPr>
+        <w:t xml:space="preserve"> Negativ værdi </w:t>
+      </w:r>
+      <w:r>
+        <w:rPr>
+          <w:rFonts w:ascii="Calibri" w:hAnsi="Calibri"/>
+          <w:u w:val="single"/>
+        </w:rPr>
+        <w:t>med enhed Ton angivet</w:t>
+      </w:r>
+    </w:p>
+    <w:p>
+      <w:pPr>
+        <w:rPr>
+          <w:rFonts w:ascii="Calibri" w:hAnsi="Calibri"/>
+          <w:lang w:val="en-US"/>
+        </w:rPr>
+      </w:pPr>
+      <w:r>
+        <w:rPr>
+          <w:rFonts w:ascii="Calibri" w:hAnsi="Calibri"/>
+          <w:lang w:val="en-US"/>
+        </w:rPr>
+        <w:t>Input:</w:t>
+      </w:r>
+      <w:r>
+        <w:rPr>
+          <w:rFonts w:ascii="Calibri" w:hAnsi="Calibri"/>
+          <w:lang w:val="en-US"/>
+        </w:rPr>
+        <w:t xml:space="preserve"> </w:t>
+      </w:r>
+      <w:proofErr w:type="spellStart"/>
+      <w:r>
+        <w:rPr>
+          <w:rFonts w:ascii="Calibri" w:hAnsi="Calibri"/>
+          <w:lang w:val="en-US"/>
+        </w:rPr>
+        <w:t>værdi</w:t>
+      </w:r>
+      <w:proofErr w:type="spellEnd"/>
+      <w:r>
+        <w:rPr>
+          <w:rFonts w:ascii="Calibri" w:hAnsi="Calibri"/>
+          <w:lang w:val="en-US"/>
+        </w:rPr>
+        <w:t xml:space="preserve"> = -5, </w:t>
+      </w:r>
+      <w:proofErr w:type="spellStart"/>
+      <w:r>
+        <w:rPr>
+          <w:rFonts w:ascii="Calibri" w:hAnsi="Calibri"/>
+          <w:lang w:val="en-US"/>
+        </w:rPr>
+        <w:t>enhed</w:t>
+      </w:r>
+      <w:proofErr w:type="spellEnd"/>
+      <w:r>
+        <w:rPr>
+          <w:rFonts w:ascii="Calibri" w:hAnsi="Calibri"/>
+          <w:lang w:val="en-US"/>
+        </w:rPr>
+        <w:t xml:space="preserve"> = ton</w:t>
+      </w:r>
+    </w:p>
+    <w:p>
+      <w:pPr>
+        <w:rPr>
+          <w:rFonts w:ascii="Calibri" w:hAnsi="Calibri"/>
+          <w:lang w:val="en-US"/>
+        </w:rPr>
+      </w:pPr>
+      <w:r>
+        <w:rPr>
+          <w:rFonts w:ascii="Calibri" w:hAnsi="Calibri"/>
+          <w:lang w:val="en-US"/>
+        </w:rPr>
+        <w:t>Expected output:</w:t>
+      </w:r>
+      <w:r>
+        <w:rPr>
+          <w:rFonts w:ascii="Calibri" w:hAnsi="Calibri"/>
+          <w:lang w:val="en-US"/>
+        </w:rPr>
+        <w:t xml:space="preserve"> </w:t>
+      </w:r>
+      <w:proofErr w:type="spellStart"/>
+      <w:r>
+        <w:rPr>
+          <w:rFonts w:ascii="Calibri" w:hAnsi="Calibri"/>
+          <w:lang w:val="en-US"/>
+        </w:rPr>
+        <w:t>UgyldigBelastningException</w:t>
+      </w:r>
+      <w:proofErr w:type="spellEnd"/>
+    </w:p>
+    <w:p>
+      <w:pPr>
+        <w:rPr>
+          <w:rFonts w:ascii="Calibri" w:hAnsi="Calibri"/>
+          <w:lang w:val="en-US"/>
+        </w:rPr>
+      </w:pPr>
+      <w:r>
+        <w:rPr>
+          <w:rFonts w:ascii="Calibri" w:hAnsi="Calibri"/>
+          <w:lang w:val="en-US"/>
+        </w:rPr>
+        <w:t>Actual output</w:t>
+      </w:r>
+      <w:r>
+        <w:rPr>
+          <w:rFonts w:ascii="Calibri" w:hAnsi="Calibri"/>
+          <w:lang w:val="en-US"/>
+        </w:rPr>
+        <w:t xml:space="preserve">: </w:t>
+      </w:r>
+    </w:p>
+    <w:p>
+      <w:pPr>
+        <w:rPr>
+          <w:rFonts w:ascii="Calibri" w:hAnsi="Calibri"/>
+          <w:lang w:val="en-US"/>
+        </w:rPr>
+      </w:pPr>
+    </w:p>
+    <w:p>
+      <w:pPr>
+        <w:rPr>
+          <w:rFonts w:ascii="Calibri" w:hAnsi="Calibri"/>
+          <w:u w:val="single"/>
+        </w:rPr>
+      </w:pPr>
+      <w:r>
+        <w:rPr>
+          <w:rFonts w:ascii="Calibri" w:hAnsi="Calibri"/>
+          <w:u w:val="single"/>
+        </w:rPr>
+        <w:t>TC-5:</w:t>
+      </w:r>
+      <w:r>
+        <w:rPr>
+          <w:rFonts w:ascii="Calibri" w:hAnsi="Calibri"/>
+          <w:u w:val="single"/>
+        </w:rPr>
+        <w:t xml:space="preserve"> </w:t>
+      </w:r>
+      <w:r>
+        <w:rPr>
+          <w:rFonts w:ascii="Calibri" w:hAnsi="Calibri"/>
+          <w:u w:val="single"/>
+        </w:rPr>
+        <w:t xml:space="preserve">Positiv værdi </w:t>
+      </w:r>
+      <w:r>
+        <w:rPr>
+          <w:rFonts w:ascii="Calibri" w:hAnsi="Calibri"/>
+          <w:u w:val="single"/>
+        </w:rPr>
+        <w:t>med enhed Ton angivet</w:t>
+      </w:r>
+    </w:p>
+    <w:p>
+      <w:pPr>
+        <w:rPr>
+          <w:rFonts w:ascii="Calibri" w:hAnsi="Calibri"/>
+          <w:lang w:val="en-US"/>
+        </w:rPr>
+      </w:pPr>
+      <w:r>
+        <w:rPr>
+          <w:rFonts w:ascii="Calibri" w:hAnsi="Calibri"/>
+          <w:lang w:val="en-US"/>
+        </w:rPr>
+        <w:t>Input:</w:t>
+      </w:r>
+      <w:r>
+        <w:rPr>
+          <w:rFonts w:ascii="Calibri" w:hAnsi="Calibri"/>
+          <w:lang w:val="en-US"/>
+        </w:rPr>
+        <w:t xml:space="preserve"> </w:t>
+      </w:r>
+      <w:proofErr w:type="spellStart"/>
+      <w:r>
+        <w:rPr>
+          <w:rFonts w:ascii="Calibri" w:hAnsi="Calibri"/>
+          <w:lang w:val="en-US"/>
+        </w:rPr>
+        <w:t>værdi</w:t>
+      </w:r>
+      <w:proofErr w:type="spellEnd"/>
+      <w:r>
+        <w:rPr>
+          <w:rFonts w:ascii="Calibri" w:hAnsi="Calibri"/>
+          <w:lang w:val="en-US"/>
+        </w:rPr>
+        <w:t xml:space="preserve"> = 9, </w:t>
+      </w:r>
+      <w:proofErr w:type="spellStart"/>
+      <w:r>
+        <w:rPr>
+          <w:rFonts w:ascii="Calibri" w:hAnsi="Calibri"/>
+          <w:lang w:val="en-US"/>
+        </w:rPr>
+        <w:t>enhed</w:t>
+      </w:r>
+      <w:proofErr w:type="spellEnd"/>
+      <w:r>
+        <w:rPr>
+          <w:rFonts w:ascii="Calibri" w:hAnsi="Calibri"/>
+          <w:lang w:val="en-US"/>
+        </w:rPr>
+        <w:t xml:space="preserve"> = Ton</w:t>
+      </w:r>
+    </w:p>
+    <w:p>
+      <w:pPr>
+        <w:rPr>
+          <w:rFonts w:ascii="Calibri" w:hAnsi="Calibri"/>
+          <w:lang w:val="en-US"/>
+        </w:rPr>
+      </w:pPr>
+      <w:r>
+        <w:rPr>
+          <w:rFonts w:ascii="Calibri" w:hAnsi="Calibri"/>
+          <w:lang w:val="en-US"/>
+        </w:rPr>
+        <w:t>Expected output:</w:t>
+      </w:r>
+    </w:p>
+    <w:p>
+      <w:pPr>
+        <w:rPr>
+          <w:rFonts w:ascii="Calibri" w:hAnsi="Calibri"/>
+          <w:lang w:val="en-US"/>
+        </w:rPr>
+      </w:pPr>
+      <w:r>
+        <w:rPr>
+          <w:rFonts w:ascii="Calibri" w:hAnsi="Calibri"/>
+          <w:lang w:val="en-US"/>
+        </w:rPr>
+        <w:t>KG = 9000</w:t>
+      </w:r>
+    </w:p>
+    <w:p>
+      <w:pPr>
+        <w:rPr>
+          <w:rFonts w:ascii="Calibri" w:hAnsi="Calibri"/>
+          <w:lang w:val="en-US"/>
+        </w:rPr>
+      </w:pPr>
+      <w:r>
+        <w:rPr>
+          <w:rFonts w:ascii="Calibri" w:hAnsi="Calibri"/>
+          <w:lang w:val="en-US"/>
+        </w:rPr>
+        <w:t xml:space="preserve">Ton = </w:t>
+      </w:r>
+      <w:r>
+        <w:rPr>
+          <w:rFonts w:ascii="Calibri" w:hAnsi="Calibri"/>
+          <w:lang w:val="en-US"/>
+        </w:rPr>
+        <w:t>9</w:t>
+      </w:r>
+    </w:p>
+    <w:p>
+      <w:pPr>
+        <w:rPr>
+          <w:rFonts w:ascii="Calibri" w:hAnsi="Calibri"/>
+          <w:lang w:val="en-US"/>
+        </w:rPr>
+      </w:pPr>
+      <w:r>
+        <w:rPr>
+          <w:rFonts w:ascii="Calibri" w:hAnsi="Calibri"/>
+          <w:lang w:val="en-US"/>
+        </w:rPr>
+        <w:t xml:space="preserve">Newton = </w:t>
+      </w:r>
+      <w:r>
+        <w:rPr>
+          <w:rFonts w:ascii="Calibri" w:hAnsi="Calibri"/>
+          <w:lang w:val="en-US"/>
+        </w:rPr>
+        <w:t>88344</w:t>
+      </w:r>
+    </w:p>
+    <w:p>
+      <w:pPr>
+        <w:rPr>
+          <w:rFonts w:ascii="Calibri" w:hAnsi="Calibri"/>
+          <w:lang w:val="en-US"/>
+        </w:rPr>
+      </w:pPr>
+      <w:r>
+        <w:rPr>
+          <w:rFonts w:ascii="Calibri" w:hAnsi="Calibri"/>
+          <w:lang w:val="en-US"/>
+        </w:rPr>
+        <w:t xml:space="preserve">Boolean </w:t>
+      </w:r>
+      <w:proofErr w:type="spellStart"/>
+      <w:r>
+        <w:rPr>
+          <w:rFonts w:ascii="Calibri" w:hAnsi="Calibri"/>
+          <w:lang w:val="en-US"/>
+        </w:rPr>
+        <w:t>erUnormalStor</w:t>
+      </w:r>
+      <w:proofErr w:type="spellEnd"/>
+      <w:r>
+        <w:rPr>
+          <w:rFonts w:ascii="Calibri" w:hAnsi="Calibri"/>
+          <w:lang w:val="en-US"/>
+        </w:rPr>
+        <w:t xml:space="preserve"> =</w:t>
+      </w:r>
+      <w:r>
+        <w:rPr>
+          <w:rFonts w:ascii="Calibri" w:hAnsi="Calibri"/>
+          <w:lang w:val="en-US"/>
+        </w:rPr>
+        <w:t xml:space="preserve"> false</w:t>
+      </w:r>
+    </w:p>
+    <w:p>
+      <w:pPr>
+        <w:rPr>
+          <w:rFonts w:ascii="Calibri" w:hAnsi="Calibri"/>
+          <w:lang w:val="en-US"/>
+        </w:rPr>
+      </w:pPr>
+      <w:r>
+        <w:rPr>
+          <w:rFonts w:ascii="Calibri" w:hAnsi="Calibri"/>
+          <w:lang w:val="en-US"/>
+        </w:rPr>
+        <w:t>Actual output</w:t>
+      </w:r>
+      <w:r>
+        <w:rPr>
+          <w:rFonts w:ascii="Calibri" w:hAnsi="Calibri"/>
+          <w:lang w:val="en-US"/>
+        </w:rPr>
+        <w:t xml:space="preserve">: </w:t>
+      </w:r>
+    </w:p>
+    <w:p>
+      <w:pPr>
+        <w:rPr>
+          <w:rFonts w:ascii="Calibri" w:hAnsi="Calibri"/>
+          <w:lang w:val="en-US"/>
+        </w:rPr>
+      </w:pPr>
+    </w:p>
+    <w:p>
+      <w:pPr>
+        <w:rPr>
+          <w:rFonts w:ascii="Calibri" w:hAnsi="Calibri"/>
+          <w:u w:val="single"/>
+        </w:rPr>
+      </w:pPr>
+      <w:r>
+        <w:rPr>
+          <w:rFonts w:ascii="Calibri" w:hAnsi="Calibri"/>
+          <w:u w:val="single"/>
+        </w:rPr>
+        <w:t>TC-6:</w:t>
+      </w:r>
+      <w:r>
+        <w:rPr>
+          <w:rFonts w:ascii="Calibri" w:hAnsi="Calibri"/>
+          <w:u w:val="single"/>
+        </w:rPr>
+        <w:t xml:space="preserve"> </w:t>
+      </w:r>
+      <w:r>
+        <w:rPr>
+          <w:rFonts w:ascii="Calibri" w:hAnsi="Calibri"/>
+          <w:u w:val="single"/>
+        </w:rPr>
+        <w:t xml:space="preserve">For stor </w:t>
+      </w:r>
+      <w:r>
+        <w:rPr>
+          <w:rFonts w:ascii="Calibri" w:hAnsi="Calibri"/>
+          <w:u w:val="single"/>
+        </w:rPr>
+        <w:t>KG-værdi</w:t>
+      </w:r>
+      <w:r>
+        <w:rPr>
+          <w:rFonts w:ascii="Calibri" w:hAnsi="Calibri"/>
+          <w:u w:val="single"/>
+        </w:rPr>
+        <w:t xml:space="preserve"> med enhed Ton angivet</w:t>
+      </w:r>
+    </w:p>
+    <w:p>
+      <w:pPr>
+        <w:rPr>
+          <w:rFonts w:ascii="Calibri" w:hAnsi="Calibri"/>
+          <w:lang w:val="en-US"/>
+        </w:rPr>
+      </w:pPr>
+      <w:r>
+        <w:rPr>
+          <w:rFonts w:ascii="Calibri" w:hAnsi="Calibri"/>
+          <w:lang w:val="en-US"/>
+        </w:rPr>
+        <w:t>Input:</w:t>
+      </w:r>
+      <w:r>
+        <w:rPr>
+          <w:rFonts w:ascii="Calibri" w:hAnsi="Calibri"/>
+          <w:lang w:val="en-US"/>
+        </w:rPr>
+        <w:t xml:space="preserve"> </w:t>
+      </w:r>
+      <w:proofErr w:type="spellStart"/>
+      <w:r>
+        <w:rPr>
+          <w:rFonts w:ascii="Calibri" w:hAnsi="Calibri"/>
+          <w:lang w:val="en-US"/>
+        </w:rPr>
+        <w:t>værdi</w:t>
+      </w:r>
+      <w:proofErr w:type="spellEnd"/>
+      <w:r>
+        <w:rPr>
+          <w:rFonts w:ascii="Calibri" w:hAnsi="Calibri"/>
+          <w:lang w:val="en-US"/>
+        </w:rPr>
+        <w:t xml:space="preserve"> = </w:t>
+      </w:r>
+      <w:r>
+        <w:rPr>
+          <w:rFonts w:ascii="Calibri" w:hAnsi="Calibri"/>
+          <w:lang w:val="en-US"/>
+        </w:rPr>
+        <w:t>34</w:t>
+      </w:r>
+      <w:r>
+        <w:rPr>
+          <w:rFonts w:ascii="Calibri" w:hAnsi="Calibri"/>
+          <w:lang w:val="en-US"/>
+        </w:rPr>
+        <w:t xml:space="preserve">, </w:t>
+      </w:r>
+      <w:proofErr w:type="spellStart"/>
+      <w:r>
+        <w:rPr>
+          <w:rFonts w:ascii="Calibri" w:hAnsi="Calibri"/>
+          <w:lang w:val="en-US"/>
+        </w:rPr>
+        <w:t>enhed</w:t>
+      </w:r>
+      <w:proofErr w:type="spellEnd"/>
+      <w:r>
+        <w:rPr>
+          <w:rFonts w:ascii="Calibri" w:hAnsi="Calibri"/>
+          <w:lang w:val="en-US"/>
+        </w:rPr>
+        <w:t xml:space="preserve"> = Ton</w:t>
+      </w:r>
+    </w:p>
+    <w:p>
+      <w:pPr>
+        <w:rPr>
+          <w:rFonts w:ascii="Calibri" w:hAnsi="Calibri"/>
+          <w:lang w:val="en-US"/>
+        </w:rPr>
+      </w:pPr>
+      <w:r>
+        <w:rPr>
+          <w:rFonts w:ascii="Calibri" w:hAnsi="Calibri"/>
+          <w:lang w:val="en-US"/>
+        </w:rPr>
+        <w:t>Expected output:</w:t>
+      </w:r>
+      <w:r>
+        <w:rPr>
+          <w:rFonts w:ascii="Calibri" w:hAnsi="Calibri"/>
+          <w:lang w:val="en-US"/>
+        </w:rPr>
+        <w:t xml:space="preserve"> </w:t>
+      </w:r>
+    </w:p>
+    <w:p>
+      <w:pPr>
+        <w:rPr>
+          <w:rFonts w:ascii="Calibri" w:hAnsi="Calibri"/>
+          <w:lang w:val="en-US"/>
+        </w:rPr>
+      </w:pPr>
+      <w:r>
+        <w:rPr>
+          <w:rFonts w:ascii="Calibri" w:hAnsi="Calibri"/>
+          <w:lang w:val="en-US"/>
+        </w:rPr>
+        <w:t>KG = 34.000</w:t>
+      </w:r>
+    </w:p>
+    <w:p>
+      <w:pPr>
+        <w:rPr>
+          <w:rFonts w:ascii="Calibri" w:hAnsi="Calibri"/>
+          <w:lang w:val="en-US"/>
+        </w:rPr>
+      </w:pPr>
+      <w:r>
+        <w:rPr>
+          <w:rFonts w:ascii="Calibri" w:hAnsi="Calibri"/>
+          <w:lang w:val="en-US"/>
+        </w:rPr>
+        <w:t xml:space="preserve">Ton = </w:t>
+      </w:r>
+      <w:r>
+        <w:rPr>
+          <w:rFonts w:ascii="Calibri" w:hAnsi="Calibri"/>
+          <w:lang w:val="en-US"/>
+        </w:rPr>
+        <w:t>34</w:t>
+      </w:r>
+    </w:p>
+    <w:p>
+      <w:pPr>
+        <w:rPr>
+          <w:rFonts w:ascii="Calibri" w:hAnsi="Calibri"/>
+          <w:lang w:val="en-US"/>
+        </w:rPr>
+      </w:pPr>
+      <w:r>
+        <w:rPr>
+          <w:rFonts w:ascii="Calibri" w:hAnsi="Calibri"/>
+          <w:lang w:val="en-US"/>
+        </w:rPr>
+        <w:t xml:space="preserve">Newton = </w:t>
+      </w:r>
+      <w:r>
+        <w:rPr>
+          <w:rFonts w:ascii="Calibri" w:hAnsi="Calibri"/>
+          <w:lang w:val="en-US"/>
+        </w:rPr>
+        <w:t>333744</w:t>
+      </w:r>
+    </w:p>
+    <w:p>
+      <w:pPr>
+        <w:rPr>
+          <w:rFonts w:ascii="Calibri" w:hAnsi="Calibri"/>
+          <w:lang w:val="en-US"/>
+        </w:rPr>
+      </w:pPr>
+      <w:r>
+        <w:rPr>
+          <w:rFonts w:ascii="Calibri" w:hAnsi="Calibri"/>
+          <w:lang w:val="en-US"/>
+        </w:rPr>
+        <w:t xml:space="preserve">Boolean </w:t>
+      </w:r>
+      <w:proofErr w:type="spellStart"/>
+      <w:r>
+        <w:rPr>
+          <w:rFonts w:ascii="Calibri" w:hAnsi="Calibri"/>
+          <w:lang w:val="en-US"/>
+        </w:rPr>
+        <w:t>erUnormalStor</w:t>
+      </w:r>
+      <w:proofErr w:type="spellEnd"/>
+      <w:r>
+        <w:rPr>
+          <w:rFonts w:ascii="Calibri" w:hAnsi="Calibri"/>
+          <w:lang w:val="en-US"/>
+        </w:rPr>
+        <w:t xml:space="preserve"> = true</w:t>
+      </w:r>
+    </w:p>
+    <w:p>
+      <w:pPr>
+        <w:rPr>
+          <w:rFonts w:ascii="Calibri" w:hAnsi="Calibri"/>
+          <w:lang w:val="en-US"/>
+        </w:rPr>
+      </w:pPr>
+      <w:r>
+        <w:rPr>
+          <w:rFonts w:ascii="Calibri" w:hAnsi="Calibri"/>
+          <w:lang w:val="en-US"/>
+        </w:rPr>
+        <w:t>Actual output</w:t>
+      </w:r>
+      <w:r>
+        <w:rPr>
+          <w:rFonts w:ascii="Calibri" w:hAnsi="Calibri"/>
+          <w:lang w:val="en-US"/>
+        </w:rPr>
+        <w:t xml:space="preserve">: </w:t>
+      </w:r>
+    </w:p>
+    <w:p>
+      <w:pPr>
+        <w:rPr>
+          <w:rFonts w:ascii="Calibri" w:hAnsi="Calibri"/>
+          <w:lang w:val="en-US"/>
+        </w:rPr>
+      </w:pPr>
+    </w:p>
+    <w:p>
+      <w:pPr>
+        <w:rPr>
+          <w:rFonts w:ascii="Calibri" w:hAnsi="Calibri"/>
+          <w:u w:val="single"/>
+        </w:rPr>
+      </w:pPr>
+      <w:r>
+        <w:rPr>
+          <w:rFonts w:ascii="Calibri" w:hAnsi="Calibri"/>
+          <w:u w:val="single"/>
+        </w:rPr>
+        <w:t>TC-7</w:t>
+      </w:r>
+      <w:r>
+        <w:rPr>
+          <w:rFonts w:ascii="Calibri" w:hAnsi="Calibri"/>
+          <w:u w:val="single"/>
+        </w:rPr>
+        <w:t>: Negativ</w:t>
+      </w:r>
+      <w:r>
+        <w:rPr>
+          <w:rFonts w:ascii="Calibri" w:hAnsi="Calibri"/>
+          <w:u w:val="single"/>
+        </w:rPr>
+        <w:t xml:space="preserve"> værdi</w:t>
+      </w:r>
+      <w:r>
+        <w:rPr>
+          <w:rFonts w:ascii="Calibri" w:hAnsi="Calibri"/>
+          <w:u w:val="single"/>
+        </w:rPr>
+        <w:t xml:space="preserve"> med enhed Newton angivet</w:t>
+      </w:r>
+    </w:p>
+    <w:p>
+      <w:pPr>
+        <w:rPr>
+          <w:rFonts w:ascii="Calibri" w:hAnsi="Calibri"/>
+          <w:lang w:val="en-US"/>
+        </w:rPr>
+      </w:pPr>
+      <w:r>
+        <w:rPr>
+          <w:rFonts w:ascii="Calibri" w:hAnsi="Calibri"/>
+          <w:lang w:val="en-US"/>
+        </w:rPr>
+        <w:t>Input:</w:t>
+      </w:r>
+      <w:r>
+        <w:rPr>
+          <w:rFonts w:ascii="Calibri" w:hAnsi="Calibri"/>
+          <w:lang w:val="en-US"/>
+        </w:rPr>
+        <w:t xml:space="preserve"> </w:t>
+      </w:r>
+      <w:proofErr w:type="spellStart"/>
+      <w:r>
+        <w:rPr>
+          <w:rFonts w:ascii="Calibri" w:hAnsi="Calibri"/>
+          <w:lang w:val="en-US"/>
+        </w:rPr>
+        <w:t>værdi</w:t>
+      </w:r>
+      <w:proofErr w:type="spellEnd"/>
+      <w:r>
+        <w:rPr>
+          <w:rFonts w:ascii="Calibri" w:hAnsi="Calibri"/>
+          <w:lang w:val="en-US"/>
+        </w:rPr>
+        <w:t xml:space="preserve"> = </w:t>
+      </w:r>
+      <w:r>
+        <w:rPr>
+          <w:rFonts w:ascii="Calibri" w:hAnsi="Calibri"/>
+          <w:lang w:val="en-US"/>
+        </w:rPr>
+        <w:t>-5</w:t>
+      </w:r>
+      <w:r>
+        <w:rPr>
+          <w:rFonts w:ascii="Calibri" w:hAnsi="Calibri"/>
+          <w:lang w:val="en-US"/>
+        </w:rPr>
+        <w:t xml:space="preserve">, </w:t>
+      </w:r>
+      <w:proofErr w:type="spellStart"/>
+      <w:r>
+        <w:rPr>
+          <w:rFonts w:ascii="Calibri" w:hAnsi="Calibri"/>
+          <w:lang w:val="en-US"/>
+        </w:rPr>
+        <w:t>enhed</w:t>
+      </w:r>
+      <w:proofErr w:type="spellEnd"/>
+      <w:r>
+        <w:rPr>
+          <w:rFonts w:ascii="Calibri" w:hAnsi="Calibri"/>
+          <w:lang w:val="en-US"/>
+        </w:rPr>
+        <w:t xml:space="preserve"> = </w:t>
+      </w:r>
+      <w:r>
+        <w:rPr>
+          <w:rFonts w:ascii="Calibri" w:hAnsi="Calibri"/>
+          <w:lang w:val="en-US"/>
+        </w:rPr>
+        <w:t>Newton</w:t>
+      </w:r>
+    </w:p>
+    <w:p>
+      <w:pPr>
+        <w:rPr>
+          <w:rFonts w:ascii="Calibri" w:hAnsi="Calibri"/>
+          <w:lang w:val="en-US"/>
+        </w:rPr>
+      </w:pPr>
+      <w:r>
+        <w:rPr>
+          <w:rFonts w:ascii="Calibri" w:hAnsi="Calibri"/>
+          <w:lang w:val="en-US"/>
+        </w:rPr>
+        <w:t>Expected output:</w:t>
+      </w:r>
+      <w:r>
+        <w:rPr>
+          <w:rFonts w:ascii="Calibri" w:hAnsi="Calibri"/>
+          <w:lang w:val="en-US"/>
+        </w:rPr>
+        <w:t xml:space="preserve"> </w:t>
+      </w:r>
+      <w:proofErr w:type="spellStart"/>
+      <w:r>
+        <w:rPr>
+          <w:rFonts w:ascii="Calibri" w:hAnsi="Calibri"/>
+          <w:lang w:val="en-US"/>
+        </w:rPr>
+        <w:t>UgyldigBelastningException</w:t>
+      </w:r>
+      <w:proofErr w:type="spellEnd"/>
+    </w:p>
+    <w:p>
+      <w:pPr>
+        <w:rPr>
+          <w:rFonts w:ascii="Calibri" w:hAnsi="Calibri"/>
+          <w:lang w:val="en-US"/>
+        </w:rPr>
+      </w:pPr>
+      <w:r>
+        <w:rPr>
+          <w:rFonts w:ascii="Calibri" w:hAnsi="Calibri"/>
+          <w:lang w:val="en-US"/>
+        </w:rPr>
+        <w:t>Actual output</w:t>
+      </w:r>
+      <w:r>
+        <w:rPr>
+          <w:rFonts w:ascii="Calibri" w:hAnsi="Calibri"/>
+          <w:lang w:val="en-US"/>
+        </w:rPr>
+        <w:t xml:space="preserve">: </w:t>
+      </w:r>
+    </w:p>
+    <w:p>
+      <w:pPr>
+        <w:rPr>
+          <w:rFonts w:ascii="Calibri" w:hAnsi="Calibri"/>
+          <w:lang w:val="en-US"/>
+        </w:rPr>
+      </w:pPr>
+    </w:p>
+    <w:p>
+      <w:pPr>
+        <w:rPr>
+          <w:rFonts w:ascii="Calibri" w:hAnsi="Calibri"/>
+          <w:u w:val="single"/>
+        </w:rPr>
+      </w:pPr>
+      <w:r>
+        <w:rPr>
+          <w:rFonts w:ascii="Calibri" w:hAnsi="Calibri"/>
+          <w:u w:val="single"/>
+        </w:rPr>
+        <w:t>TC-8</w:t>
+      </w:r>
+      <w:r>
+        <w:rPr>
+          <w:rFonts w:ascii="Calibri" w:hAnsi="Calibri"/>
+          <w:u w:val="single"/>
+        </w:rPr>
+        <w:t>:</w:t>
+      </w:r>
+      <w:r>
+        <w:rPr>
+          <w:rFonts w:ascii="Calibri" w:hAnsi="Calibri"/>
+          <w:u w:val="single"/>
+        </w:rPr>
+        <w:t xml:space="preserve"> Positiv værdi </w:t>
+      </w:r>
+      <w:r>
+        <w:rPr>
+          <w:rFonts w:ascii="Calibri" w:hAnsi="Calibri"/>
+          <w:u w:val="single"/>
+        </w:rPr>
+        <w:t>med enhed Newton angivet</w:t>
+      </w:r>
+    </w:p>
+    <w:p>
+      <w:pPr>
+        <w:rPr>
+          <w:rFonts w:ascii="Calibri" w:hAnsi="Calibri"/>
+          <w:lang w:val="en-US"/>
+        </w:rPr>
+      </w:pPr>
+      <w:r>
+        <w:rPr>
+          <w:rFonts w:ascii="Calibri" w:hAnsi="Calibri"/>
+          <w:lang w:val="en-US"/>
+        </w:rPr>
+        <w:t>Input:</w:t>
+      </w:r>
+      <w:r>
+        <w:rPr>
+          <w:rFonts w:ascii="Calibri" w:hAnsi="Calibri"/>
+          <w:lang w:val="en-US"/>
+        </w:rPr>
+        <w:t xml:space="preserve"> </w:t>
+      </w:r>
+      <w:proofErr w:type="spellStart"/>
+      <w:r>
+        <w:rPr>
+          <w:rFonts w:ascii="Calibri" w:hAnsi="Calibri"/>
+          <w:lang w:val="en-US"/>
+        </w:rPr>
+        <w:t>værdi</w:t>
+      </w:r>
+      <w:proofErr w:type="spellEnd"/>
+      <w:r>
+        <w:rPr>
+          <w:rFonts w:ascii="Calibri" w:hAnsi="Calibri"/>
+          <w:lang w:val="en-US"/>
+        </w:rPr>
+        <w:t xml:space="preserve"> = </w:t>
+      </w:r>
+      <w:r>
+        <w:rPr>
+          <w:rFonts w:ascii="Calibri" w:hAnsi="Calibri"/>
+          <w:lang w:val="en-US"/>
+        </w:rPr>
+        <w:t>150498</w:t>
+      </w:r>
       <w:proofErr w:type="gramStart"/>
       <w:r>
         <w:rPr>
           <w:rFonts w:ascii="Calibri" w:hAnsi="Calibri"/>
           <w:lang w:val="en-US"/>
         </w:rPr>
+        <w:t>,94</w:t>
+      </w:r>
+      <w:proofErr w:type="gramEnd"/>
+      <w:r>
+        <w:rPr>
+          <w:rFonts w:ascii="Calibri" w:hAnsi="Calibri"/>
+          <w:lang w:val="en-US"/>
+        </w:rPr>
+        <w:t xml:space="preserve"> -</w:t>
+      </w:r>
+      <w:r>
+        <w:rPr>
+          <w:rFonts w:ascii="Calibri" w:hAnsi="Calibri"/>
+          <w:lang w:val="en-US"/>
+        </w:rPr>
+        <w:t xml:space="preserve"> </w:t>
+      </w:r>
+      <w:proofErr w:type="spellStart"/>
+      <w:r>
+        <w:rPr>
+          <w:rFonts w:ascii="Calibri" w:hAnsi="Calibri"/>
+          <w:lang w:val="en-US"/>
+        </w:rPr>
+        <w:t>enhed</w:t>
+      </w:r>
+      <w:proofErr w:type="spellEnd"/>
+      <w:r>
+        <w:rPr>
+          <w:rFonts w:ascii="Calibri" w:hAnsi="Calibri"/>
+          <w:lang w:val="en-US"/>
+        </w:rPr>
+        <w:t xml:space="preserve"> = </w:t>
+      </w:r>
+      <w:r>
+        <w:rPr>
+          <w:rFonts w:ascii="Calibri" w:hAnsi="Calibri"/>
+          <w:lang w:val="en-US"/>
+        </w:rPr>
+        <w:t>Newton</w:t>
+      </w:r>
+    </w:p>
+    <w:p>
+      <w:pPr>
+        <w:rPr>
+          <w:rFonts w:ascii="Calibri" w:hAnsi="Calibri"/>
+          <w:lang w:val="en-US"/>
+        </w:rPr>
+      </w:pPr>
+      <w:r>
+        <w:rPr>
+          <w:rFonts w:ascii="Calibri" w:hAnsi="Calibri"/>
+          <w:lang w:val="en-US"/>
+        </w:rPr>
+        <w:t>Expected output:</w:t>
+      </w:r>
+    </w:p>
+    <w:p>
+      <w:pPr>
+        <w:rPr>
+          <w:rFonts w:ascii="Calibri" w:hAnsi="Calibri"/>
+          <w:lang w:val="en-US"/>
+        </w:rPr>
+      </w:pPr>
+      <w:r>
+        <w:rPr>
+          <w:rFonts w:ascii="Calibri" w:hAnsi="Calibri"/>
+          <w:lang w:val="en-US"/>
+        </w:rPr>
+        <w:t>KG = 15332</w:t>
+      </w:r>
+    </w:p>
+    <w:p>
+      <w:pPr>
+        <w:rPr>
+          <w:rFonts w:ascii="Calibri" w:hAnsi="Calibri"/>
+          <w:lang w:val="en-US"/>
+        </w:rPr>
+      </w:pPr>
+      <w:r>
+        <w:rPr>
+          <w:rFonts w:ascii="Calibri" w:hAnsi="Calibri"/>
+          <w:lang w:val="en-US"/>
+        </w:rPr>
+        <w:t xml:space="preserve">Ton = </w:t>
+      </w:r>
+      <w:r>
+        <w:rPr>
+          <w:rFonts w:ascii="Calibri" w:hAnsi="Calibri"/>
+          <w:lang w:val="en-US"/>
+        </w:rPr>
+        <w:t>15</w:t>
+      </w:r>
+      <w:proofErr w:type="gramStart"/>
+      <w:r>
+        <w:rPr>
+          <w:rFonts w:ascii="Calibri" w:hAnsi="Calibri"/>
+          <w:lang w:val="en-US"/>
+        </w:rPr>
+        <w:t>,33</w:t>
+      </w:r>
+      <w:proofErr w:type="gramEnd"/>
+    </w:p>
+    <w:p>
+      <w:pPr>
+        <w:rPr>
+          <w:rFonts w:ascii="Calibri" w:hAnsi="Calibri"/>
+          <w:lang w:val="en-US"/>
+        </w:rPr>
+      </w:pPr>
+      <w:r>
+        <w:rPr>
+          <w:rFonts w:ascii="Calibri" w:hAnsi="Calibri"/>
+          <w:lang w:val="en-US"/>
+        </w:rPr>
+        <w:t>Newton = 150498</w:t>
+      </w:r>
+      <w:proofErr w:type="gramStart"/>
+      <w:r>
+        <w:rPr>
+          <w:rFonts w:ascii="Calibri" w:hAnsi="Calibri"/>
+          <w:lang w:val="en-US"/>
+        </w:rPr>
+        <w:t>,94</w:t>
+      </w:r>
+      <w:proofErr w:type="gramEnd"/>
+    </w:p>
+    <w:p>
+      <w:pPr>
+        <w:rPr>
+          <w:rFonts w:ascii="Calibri" w:hAnsi="Calibri"/>
+          <w:lang w:val="en-US"/>
+        </w:rPr>
+      </w:pPr>
+      <w:r>
+        <w:rPr>
+          <w:rFonts w:ascii="Calibri" w:hAnsi="Calibri"/>
+          <w:lang w:val="en-US"/>
+        </w:rPr>
+        <w:lastRenderedPageBreak/>
+        <w:t xml:space="preserve">Boolean </w:t>
+      </w:r>
+      <w:proofErr w:type="spellStart"/>
+      <w:r>
+        <w:rPr>
+          <w:rFonts w:ascii="Calibri" w:hAnsi="Calibri"/>
+          <w:lang w:val="en-US"/>
+        </w:rPr>
         <w:t>erUnormalStor</w:t>
       </w:r>
+      <w:proofErr w:type="spellEnd"/>
+      <w:r>
+        <w:rPr>
+          <w:rFonts w:ascii="Calibri" w:hAnsi="Calibri"/>
+          <w:lang w:val="en-US"/>
+        </w:rPr>
+        <w:t xml:space="preserve"> = false</w:t>
+      </w:r>
+    </w:p>
+    <w:p>
+      <w:pPr>
+        <w:rPr>
+          <w:rFonts w:ascii="Calibri" w:hAnsi="Calibri"/>
+          <w:lang w:val="en-US"/>
+        </w:rPr>
+      </w:pPr>
+      <w:r>
+        <w:rPr>
+          <w:rFonts w:ascii="Calibri" w:hAnsi="Calibri"/>
+          <w:lang w:val="en-US"/>
+        </w:rPr>
+        <w:t>Actual output</w:t>
+      </w:r>
+      <w:r>
+        <w:rPr>
+          <w:rFonts w:ascii="Calibri" w:hAnsi="Calibri"/>
+          <w:lang w:val="en-US"/>
+        </w:rPr>
+        <w:t xml:space="preserve">: </w:t>
+      </w:r>
+    </w:p>
+    <w:p>
+      <w:pPr>
+        <w:rPr>
+          <w:rFonts w:ascii="Calibri" w:hAnsi="Calibri"/>
+          <w:lang w:val="en-US"/>
+        </w:rPr>
+      </w:pPr>
+    </w:p>
+    <w:p>
+      <w:pPr>
+        <w:rPr>
+          <w:rFonts w:ascii="Calibri" w:hAnsi="Calibri"/>
+          <w:u w:val="single"/>
+        </w:rPr>
+      </w:pPr>
+      <w:r>
+        <w:rPr>
+          <w:rFonts w:ascii="Calibri" w:hAnsi="Calibri"/>
+          <w:u w:val="single"/>
+        </w:rPr>
+        <w:t>TC-9</w:t>
+      </w:r>
+      <w:r>
+        <w:rPr>
+          <w:rFonts w:ascii="Calibri" w:hAnsi="Calibri"/>
+          <w:u w:val="single"/>
+        </w:rPr>
+        <w:t>:</w:t>
+      </w:r>
+      <w:r>
+        <w:rPr>
+          <w:rFonts w:ascii="Calibri" w:hAnsi="Calibri"/>
+          <w:u w:val="single"/>
+        </w:rPr>
+        <w:t xml:space="preserve"> For høj </w:t>
+      </w:r>
+      <w:r>
+        <w:rPr>
+          <w:rFonts w:ascii="Calibri" w:hAnsi="Calibri"/>
+          <w:u w:val="single"/>
+        </w:rPr>
+        <w:t>KG-værdi</w:t>
+      </w:r>
+      <w:r>
+        <w:rPr>
+          <w:rFonts w:ascii="Calibri" w:hAnsi="Calibri"/>
+          <w:u w:val="single"/>
+        </w:rPr>
+        <w:t xml:space="preserve"> </w:t>
+      </w:r>
+      <w:r>
+        <w:rPr>
+          <w:rFonts w:ascii="Calibri" w:hAnsi="Calibri"/>
+          <w:u w:val="single"/>
+        </w:rPr>
+        <w:t>med enhed Newton angivet</w:t>
+      </w:r>
+    </w:p>
+    <w:p>
+      <w:pPr>
+        <w:rPr>
+          <w:rFonts w:ascii="Calibri" w:hAnsi="Calibri"/>
+          <w:lang w:val="en-US"/>
+        </w:rPr>
+      </w:pPr>
+      <w:r>
+        <w:rPr>
+          <w:rFonts w:ascii="Calibri" w:hAnsi="Calibri"/>
+          <w:lang w:val="en-US"/>
+        </w:rPr>
+        <w:t>Input:</w:t>
+      </w:r>
+      <w:r>
+        <w:rPr>
+          <w:rFonts w:ascii="Calibri" w:hAnsi="Calibri"/>
+          <w:lang w:val="en-US"/>
+        </w:rPr>
+        <w:t xml:space="preserve"> </w:t>
+      </w:r>
+      <w:proofErr w:type="spellStart"/>
+      <w:r>
+        <w:rPr>
+          <w:rFonts w:ascii="Calibri" w:hAnsi="Calibri"/>
+          <w:lang w:val="en-US"/>
+        </w:rPr>
+        <w:t>værdi</w:t>
+      </w:r>
+      <w:proofErr w:type="spellEnd"/>
+      <w:r>
+        <w:rPr>
+          <w:rFonts w:ascii="Calibri" w:hAnsi="Calibri"/>
+          <w:lang w:val="en-US"/>
+        </w:rPr>
+        <w:t xml:space="preserve"> = </w:t>
+      </w:r>
+      <w:r>
+        <w:rPr>
+          <w:rFonts w:ascii="Calibri" w:hAnsi="Calibri"/>
+          <w:lang w:val="en-US"/>
+        </w:rPr>
+        <w:t>270500 -</w:t>
+      </w:r>
+      <w:r>
+        <w:rPr>
+          <w:rFonts w:ascii="Calibri" w:hAnsi="Calibri"/>
+          <w:lang w:val="en-US"/>
+        </w:rPr>
+        <w:t xml:space="preserve"> </w:t>
+      </w:r>
+      <w:proofErr w:type="spellStart"/>
+      <w:r>
+        <w:rPr>
+          <w:rFonts w:ascii="Calibri" w:hAnsi="Calibri"/>
+          <w:lang w:val="en-US"/>
+        </w:rPr>
+        <w:t>enhed</w:t>
+      </w:r>
+      <w:proofErr w:type="spellEnd"/>
+      <w:r>
+        <w:rPr>
+          <w:rFonts w:ascii="Calibri" w:hAnsi="Calibri"/>
+          <w:lang w:val="en-US"/>
+        </w:rPr>
+        <w:t xml:space="preserve"> = </w:t>
+      </w:r>
+      <w:r>
+        <w:rPr>
+          <w:rFonts w:ascii="Calibri" w:hAnsi="Calibri"/>
+          <w:lang w:val="en-US"/>
+        </w:rPr>
+        <w:t>Newton</w:t>
+      </w:r>
+    </w:p>
+    <w:p>
+      <w:pPr>
+        <w:rPr>
+          <w:rFonts w:ascii="Calibri" w:hAnsi="Calibri"/>
+          <w:lang w:val="en-US"/>
+        </w:rPr>
+      </w:pPr>
+      <w:r>
+        <w:rPr>
+          <w:rFonts w:ascii="Calibri" w:hAnsi="Calibri"/>
+          <w:lang w:val="en-US"/>
+        </w:rPr>
+        <w:t>Expected output:</w:t>
+      </w:r>
+      <w:r>
+        <w:rPr>
+          <w:rFonts w:ascii="Calibri" w:hAnsi="Calibri"/>
+          <w:lang w:val="en-US"/>
+        </w:rPr>
+        <w:t xml:space="preserve"> </w:t>
+      </w:r>
+    </w:p>
+    <w:p>
+      <w:pPr>
+        <w:rPr>
+          <w:rFonts w:ascii="Calibri" w:hAnsi="Calibri"/>
+          <w:lang w:val="en-US"/>
+        </w:rPr>
+      </w:pPr>
+      <w:r>
+        <w:rPr>
+          <w:rFonts w:ascii="Calibri" w:hAnsi="Calibri"/>
+          <w:lang w:val="en-US"/>
+        </w:rPr>
+        <w:t>KG = 27557</w:t>
+      </w:r>
+      <w:proofErr w:type="gramStart"/>
+      <w:r>
+        <w:rPr>
+          <w:rFonts w:ascii="Calibri" w:hAnsi="Calibri"/>
+          <w:lang w:val="en-US"/>
+        </w:rPr>
+        <w:t>,05</w:t>
+      </w:r>
       <w:proofErr w:type="gramEnd"/>
+    </w:p>
+    <w:p>
+      <w:pPr>
+        <w:rPr>
+          <w:rFonts w:ascii="Calibri" w:hAnsi="Calibri"/>
+          <w:lang w:val="en-US"/>
+        </w:rPr>
+      </w:pPr>
+      <w:r>
+        <w:rPr>
+          <w:rFonts w:ascii="Calibri" w:hAnsi="Calibri"/>
+          <w:lang w:val="en-US"/>
+        </w:rPr>
+        <w:t xml:space="preserve">Ton = </w:t>
+      </w:r>
+      <w:r>
+        <w:rPr>
+          <w:rFonts w:ascii="Calibri" w:hAnsi="Calibri"/>
+          <w:lang w:val="en-US"/>
+        </w:rPr>
+        <w:t>27</w:t>
+      </w:r>
+      <w:proofErr w:type="gramStart"/>
+      <w:r>
+        <w:rPr>
+          <w:rFonts w:ascii="Calibri" w:hAnsi="Calibri"/>
+          <w:lang w:val="en-US"/>
+        </w:rPr>
+        <w:t>,56</w:t>
+      </w:r>
+      <w:proofErr w:type="gramEnd"/>
+    </w:p>
+    <w:p>
+      <w:pPr>
+        <w:rPr>
+          <w:rFonts w:ascii="Calibri" w:hAnsi="Calibri"/>
+          <w:lang w:val="en-US"/>
+        </w:rPr>
+      </w:pPr>
+      <w:r>
+        <w:rPr>
+          <w:rFonts w:ascii="Calibri" w:hAnsi="Calibri"/>
+          <w:lang w:val="en-US"/>
+        </w:rPr>
+        <w:t>Newton = 270500</w:t>
+      </w:r>
+    </w:p>
+    <w:p>
+      <w:pPr>
+        <w:rPr>
+          <w:rFonts w:ascii="Calibri" w:hAnsi="Calibri"/>
+          <w:lang w:val="en-US"/>
+        </w:rPr>
+      </w:pPr>
+      <w:r>
+        <w:rPr>
+          <w:rFonts w:ascii="Calibri" w:hAnsi="Calibri"/>
+          <w:lang w:val="en-US"/>
+        </w:rPr>
+        <w:t xml:space="preserve">Boolean </w:t>
+      </w:r>
+      <w:proofErr w:type="spellStart"/>
+      <w:r>
+        <w:rPr>
+          <w:rFonts w:ascii="Calibri" w:hAnsi="Calibri"/>
+          <w:lang w:val="en-US"/>
+        </w:rPr>
+        <w:t>erUnormalStor</w:t>
+      </w:r>
+      <w:proofErr w:type="spellEnd"/>
+      <w:r>
+        <w:rPr>
+          <w:rFonts w:ascii="Calibri" w:hAnsi="Calibri"/>
+          <w:lang w:val="en-US"/>
+        </w:rPr>
+        <w:t xml:space="preserve"> = true</w:t>
+      </w:r>
+    </w:p>
+    <w:p>
+      <w:pPr>
+        <w:rPr>
+          <w:rFonts w:ascii="Calibri" w:hAnsi="Calibri"/>
+          <w:lang w:val="en-US"/>
+        </w:rPr>
+      </w:pPr>
+      <w:r>
+        <w:rPr>
+          <w:rFonts w:ascii="Calibri" w:hAnsi="Calibri"/>
+          <w:lang w:val="en-US"/>
+        </w:rPr>
+        <w:t>Actual output</w:t>
+      </w:r>
+      <w:r>
+        <w:rPr>
+          <w:rFonts w:ascii="Calibri" w:hAnsi="Calibri"/>
+          <w:lang w:val="en-US"/>
+        </w:rPr>
+        <w:t>:</w:t>
+      </w:r>
+    </w:p>
+    <w:p>
+      <w:pPr>
+        <w:rPr>
+          <w:rFonts w:ascii="Calibri" w:hAnsi="Calibri"/>
+          <w:lang w:val="en-US"/>
+        </w:rPr>
+      </w:pPr>
+    </w:p>
+    <w:p>
+      <w:pPr>
+        <w:rPr>
+          <w:rFonts w:ascii="Calibri" w:hAnsi="Calibri"/>
+          <w:u w:val="single"/>
+        </w:rPr>
+      </w:pPr>
+      <w:r>
+        <w:rPr>
+          <w:rFonts w:ascii="Calibri" w:hAnsi="Calibri"/>
+          <w:u w:val="single"/>
+        </w:rPr>
+        <w:t>TC-10:</w:t>
+      </w:r>
+      <w:r>
+        <w:rPr>
+          <w:rFonts w:ascii="Calibri" w:hAnsi="Calibri"/>
+          <w:u w:val="single"/>
+        </w:rPr>
+        <w:t xml:space="preserve"> Værdi er 0 med enhed KG angivet</w:t>
+      </w:r>
+    </w:p>
+    <w:p>
+      <w:pPr>
+        <w:rPr>
+          <w:rFonts w:ascii="Calibri" w:hAnsi="Calibri"/>
+          <w:lang w:val="en-US"/>
+        </w:rPr>
+      </w:pPr>
+      <w:r>
+        <w:rPr>
+          <w:rFonts w:ascii="Calibri" w:hAnsi="Calibri"/>
+          <w:lang w:val="en-US"/>
+        </w:rPr>
+        <w:t>Input:</w:t>
+      </w:r>
+      <w:r>
+        <w:rPr>
+          <w:rFonts w:ascii="Calibri" w:hAnsi="Calibri"/>
+          <w:lang w:val="en-US"/>
+        </w:rPr>
+        <w:t xml:space="preserve"> </w:t>
+      </w:r>
+      <w:proofErr w:type="spellStart"/>
+      <w:r>
+        <w:rPr>
+          <w:rFonts w:ascii="Calibri" w:hAnsi="Calibri"/>
+          <w:lang w:val="en-US"/>
+        </w:rPr>
+        <w:t>værdi</w:t>
+      </w:r>
+      <w:proofErr w:type="spellEnd"/>
+      <w:r>
+        <w:rPr>
+          <w:rFonts w:ascii="Calibri" w:hAnsi="Calibri"/>
+          <w:lang w:val="en-US"/>
+        </w:rPr>
+        <w:t xml:space="preserve"> = 0, </w:t>
+      </w:r>
+      <w:proofErr w:type="spellStart"/>
+      <w:r>
+        <w:rPr>
+          <w:rFonts w:ascii="Calibri" w:hAnsi="Calibri"/>
+          <w:lang w:val="en-US"/>
+        </w:rPr>
+        <w:t>enhed</w:t>
+      </w:r>
+      <w:proofErr w:type="spellEnd"/>
+      <w:r>
+        <w:rPr>
+          <w:rFonts w:ascii="Calibri" w:hAnsi="Calibri"/>
+          <w:lang w:val="en-US"/>
+        </w:rPr>
+        <w:t xml:space="preserve"> = KG</w:t>
+      </w:r>
+    </w:p>
+    <w:p>
+      <w:pPr>
+        <w:rPr>
+          <w:rFonts w:ascii="Calibri" w:hAnsi="Calibri"/>
+          <w:lang w:val="en-US"/>
+        </w:rPr>
+      </w:pPr>
+      <w:r>
+        <w:rPr>
+          <w:rFonts w:ascii="Calibri" w:hAnsi="Calibri"/>
+          <w:lang w:val="en-US"/>
+        </w:rPr>
+        <w:t>Expected output:</w:t>
+      </w:r>
+      <w:r>
+        <w:rPr>
+          <w:rFonts w:ascii="Calibri" w:hAnsi="Calibri"/>
+          <w:lang w:val="en-US"/>
+        </w:rPr>
+        <w:t xml:space="preserve"> </w:t>
+      </w:r>
+    </w:p>
+    <w:p>
+      <w:pPr>
+        <w:rPr>
+          <w:rFonts w:ascii="Calibri" w:hAnsi="Calibri"/>
+          <w:lang w:val="en-US"/>
+        </w:rPr>
+      </w:pPr>
+      <w:r>
+        <w:rPr>
+          <w:rFonts w:ascii="Calibri" w:hAnsi="Calibri"/>
+          <w:lang w:val="en-US"/>
+        </w:rPr>
+        <w:t>KG = 0</w:t>
+      </w:r>
+    </w:p>
+    <w:p>
+      <w:pPr>
+        <w:rPr>
+          <w:rFonts w:ascii="Calibri" w:hAnsi="Calibri"/>
+          <w:lang w:val="en-US"/>
+        </w:rPr>
+      </w:pPr>
+      <w:r>
+        <w:rPr>
+          <w:rFonts w:ascii="Calibri" w:hAnsi="Calibri"/>
+          <w:lang w:val="en-US"/>
+        </w:rPr>
+        <w:t xml:space="preserve">Ton = </w:t>
+      </w:r>
+      <w:r>
+        <w:rPr>
+          <w:rFonts w:ascii="Calibri" w:hAnsi="Calibri"/>
+          <w:lang w:val="en-US"/>
+        </w:rPr>
+        <w:t>0</w:t>
+      </w:r>
+    </w:p>
+    <w:p>
+      <w:pPr>
+        <w:rPr>
+          <w:rFonts w:ascii="Calibri" w:hAnsi="Calibri"/>
+          <w:lang w:val="en-US"/>
+        </w:rPr>
+      </w:pPr>
+      <w:r>
+        <w:rPr>
+          <w:rFonts w:ascii="Calibri" w:hAnsi="Calibri"/>
+          <w:lang w:val="en-US"/>
+        </w:rPr>
+        <w:t>Newton = 0</w:t>
+      </w:r>
+    </w:p>
+    <w:p>
+      <w:pPr>
+        <w:rPr>
+          <w:rFonts w:ascii="Calibri" w:hAnsi="Calibri"/>
+          <w:lang w:val="en-US"/>
+        </w:rPr>
+      </w:pPr>
+      <w:r>
+        <w:rPr>
+          <w:rFonts w:ascii="Calibri" w:hAnsi="Calibri"/>
+          <w:lang w:val="en-US"/>
+        </w:rPr>
+        <w:t xml:space="preserve">Boolean </w:t>
+      </w:r>
+      <w:proofErr w:type="spellStart"/>
+      <w:r>
+        <w:rPr>
+          <w:rFonts w:ascii="Calibri" w:hAnsi="Calibri"/>
+          <w:lang w:val="en-US"/>
+        </w:rPr>
+        <w:t>erUnormalStor</w:t>
+      </w:r>
+      <w:proofErr w:type="spellEnd"/>
       <w:r>
         <w:rPr>
           <w:rFonts w:ascii="Calibri" w:hAnsi="Calibri"/>
@@ -1101,53 +2956,417 @@
         <w:rPr>
           <w:rFonts w:ascii="Calibri" w:hAnsi="Calibri"/>
           <w:u w:val="single"/>
-          <w:lang w:val="en-US"/>
-        </w:rPr>
-      </w:pPr>
-      <w:r>
-        <w:rPr>
-          <w:rFonts w:ascii="Calibri" w:hAnsi="Calibri"/>
-          <w:u w:val="single"/>
-          <w:lang w:val="en-US"/>
-        </w:rPr>
-        <w:t>TC-3</w:t>
-      </w:r>
-      <w:r>
-        <w:rPr>
-          <w:rFonts w:ascii="Calibri" w:hAnsi="Calibri"/>
-          <w:u w:val="single"/>
-          <w:lang w:val="en-US"/>
-        </w:rPr>
-        <w:t xml:space="preserve">: For </w:t>
+        </w:rPr>
+      </w:pPr>
+      <w:r>
+        <w:rPr>
+          <w:rFonts w:ascii="Calibri" w:hAnsi="Calibri"/>
+          <w:u w:val="single"/>
+        </w:rPr>
+        <w:t>TC-11:</w:t>
+      </w:r>
+      <w:r>
+        <w:rPr>
+          <w:rFonts w:ascii="Calibri" w:hAnsi="Calibri"/>
+          <w:u w:val="single"/>
+        </w:rPr>
+        <w:t xml:space="preserve"> </w:t>
+      </w:r>
+      <w:r>
+        <w:rPr>
+          <w:rFonts w:ascii="Calibri" w:hAnsi="Calibri"/>
+          <w:u w:val="single"/>
+        </w:rPr>
+        <w:t xml:space="preserve">Værdi er 0 med enhed </w:t>
+      </w:r>
+      <w:r>
+        <w:rPr>
+          <w:rFonts w:ascii="Calibri" w:hAnsi="Calibri"/>
+          <w:u w:val="single"/>
+        </w:rPr>
+        <w:t>Ton</w:t>
+      </w:r>
+      <w:r>
+        <w:rPr>
+          <w:rFonts w:ascii="Calibri" w:hAnsi="Calibri"/>
+          <w:u w:val="single"/>
+        </w:rPr>
+        <w:t xml:space="preserve"> angivet</w:t>
+      </w:r>
+    </w:p>
+    <w:p>
+      <w:pPr>
+        <w:rPr>
+          <w:rFonts w:ascii="Calibri" w:hAnsi="Calibri"/>
+          <w:lang w:val="en-US"/>
+        </w:rPr>
+      </w:pPr>
+      <w:r>
+        <w:rPr>
+          <w:rFonts w:ascii="Calibri" w:hAnsi="Calibri"/>
+          <w:lang w:val="en-US"/>
+        </w:rPr>
+        <w:t>Input:</w:t>
+      </w:r>
+      <w:r>
+        <w:rPr>
+          <w:rFonts w:ascii="Calibri" w:hAnsi="Calibri"/>
+          <w:lang w:val="en-US"/>
+        </w:rPr>
+        <w:t xml:space="preserve"> </w:t>
       </w:r>
       <w:proofErr w:type="spellStart"/>
       <w:r>
         <w:rPr>
           <w:rFonts w:ascii="Calibri" w:hAnsi="Calibri"/>
-          <w:u w:val="single"/>
-          <w:lang w:val="en-US"/>
-        </w:rPr>
-        <w:t>stor</w:t>
+          <w:lang w:val="en-US"/>
+        </w:rPr>
+        <w:t>værdi</w:t>
       </w:r>
       <w:proofErr w:type="spellEnd"/>
       <w:r>
         <w:rPr>
           <w:rFonts w:ascii="Calibri" w:hAnsi="Calibri"/>
-          <w:u w:val="single"/>
+          <w:lang w:val="en-US"/>
+        </w:rPr>
+        <w:t xml:space="preserve"> = 0, </w:t>
+      </w:r>
+      <w:proofErr w:type="spellStart"/>
+      <w:r>
+        <w:rPr>
+          <w:rFonts w:ascii="Calibri" w:hAnsi="Calibri"/>
+          <w:lang w:val="en-US"/>
+        </w:rPr>
+        <w:t>enhed</w:t>
+      </w:r>
+      <w:proofErr w:type="spellEnd"/>
+      <w:r>
+        <w:rPr>
+          <w:rFonts w:ascii="Calibri" w:hAnsi="Calibri"/>
+          <w:lang w:val="en-US"/>
+        </w:rPr>
+        <w:t xml:space="preserve"> = Ton</w:t>
+      </w:r>
+    </w:p>
+    <w:p>
+      <w:pPr>
+        <w:rPr>
+          <w:rFonts w:ascii="Calibri" w:hAnsi="Calibri"/>
+          <w:lang w:val="en-US"/>
+        </w:rPr>
+      </w:pPr>
+      <w:r>
+        <w:rPr>
+          <w:rFonts w:ascii="Calibri" w:hAnsi="Calibri"/>
+          <w:lang w:val="en-US"/>
+        </w:rPr>
+        <w:t>Expected output:</w:t>
+      </w:r>
+      <w:r>
+        <w:rPr>
+          <w:rFonts w:ascii="Calibri" w:hAnsi="Calibri"/>
           <w:lang w:val="en-US"/>
         </w:rPr>
         <w:t xml:space="preserve"> </w:t>
       </w:r>
+    </w:p>
+    <w:p>
+      <w:pPr>
+        <w:rPr>
+          <w:rFonts w:ascii="Calibri" w:hAnsi="Calibri"/>
+        </w:rPr>
+      </w:pPr>
+      <w:r>
+        <w:rPr>
+          <w:rFonts w:ascii="Calibri" w:hAnsi="Calibri"/>
+        </w:rPr>
+        <w:t>KG = 0</w:t>
+      </w:r>
+    </w:p>
+    <w:p>
+      <w:pPr>
+        <w:rPr>
+          <w:rFonts w:ascii="Calibri" w:hAnsi="Calibri"/>
+        </w:rPr>
+      </w:pPr>
+      <w:r>
+        <w:rPr>
+          <w:rFonts w:ascii="Calibri" w:hAnsi="Calibri"/>
+        </w:rPr>
+        <w:t>Ton = 0</w:t>
+      </w:r>
+    </w:p>
+    <w:p>
+      <w:pPr>
+        <w:rPr>
+          <w:rFonts w:ascii="Calibri" w:hAnsi="Calibri"/>
+        </w:rPr>
+      </w:pPr>
+      <w:r>
+        <w:rPr>
+          <w:rFonts w:ascii="Calibri" w:hAnsi="Calibri"/>
+        </w:rPr>
+        <w:t>Newton = 0</w:t>
+      </w:r>
+    </w:p>
+    <w:p>
+      <w:pPr>
+        <w:rPr>
+          <w:rFonts w:ascii="Calibri" w:hAnsi="Calibri"/>
+        </w:rPr>
+      </w:pPr>
+      <w:r>
+        <w:rPr>
+          <w:rFonts w:ascii="Calibri" w:hAnsi="Calibri"/>
+        </w:rPr>
+        <w:t>Boolean erUnormalStor = false</w:t>
+      </w:r>
+    </w:p>
+    <w:p>
+      <w:pPr>
+        <w:rPr>
+          <w:rFonts w:ascii="Calibri" w:hAnsi="Calibri"/>
+        </w:rPr>
+      </w:pPr>
+      <w:r>
+        <w:rPr>
+          <w:rFonts w:ascii="Calibri" w:hAnsi="Calibri"/>
+        </w:rPr>
+        <w:t xml:space="preserve">Actual output: </w:t>
+      </w:r>
+    </w:p>
+    <w:p>
+      <w:pPr>
+        <w:rPr>
+          <w:rFonts w:ascii="Calibri" w:hAnsi="Calibri"/>
+        </w:rPr>
+      </w:pPr>
+    </w:p>
+    <w:p>
+      <w:pPr>
+        <w:rPr>
+          <w:rFonts w:ascii="Calibri" w:hAnsi="Calibri"/>
+          <w:u w:val="single"/>
+        </w:rPr>
+      </w:pPr>
+      <w:r>
+        <w:rPr>
+          <w:rFonts w:ascii="Calibri" w:hAnsi="Calibri"/>
+          <w:u w:val="single"/>
+        </w:rPr>
+        <w:t>TC-12:</w:t>
+      </w:r>
+      <w:r>
+        <w:rPr>
+          <w:rFonts w:ascii="Calibri" w:hAnsi="Calibri"/>
+          <w:u w:val="single"/>
+        </w:rPr>
+        <w:t xml:space="preserve"> </w:t>
+      </w:r>
+      <w:r>
+        <w:rPr>
+          <w:rFonts w:ascii="Calibri" w:hAnsi="Calibri"/>
+          <w:u w:val="single"/>
+        </w:rPr>
+        <w:t xml:space="preserve">Værdi er 0 med enhed </w:t>
+      </w:r>
+      <w:r>
+        <w:rPr>
+          <w:rFonts w:ascii="Calibri" w:hAnsi="Calibri"/>
+          <w:u w:val="single"/>
+        </w:rPr>
+        <w:t>Newton</w:t>
+      </w:r>
+      <w:r>
+        <w:rPr>
+          <w:rFonts w:ascii="Calibri" w:hAnsi="Calibri"/>
+          <w:u w:val="single"/>
+        </w:rPr>
+        <w:t xml:space="preserve"> angivet</w:t>
+      </w:r>
+    </w:p>
+    <w:p>
+      <w:pPr>
+        <w:rPr>
+          <w:rFonts w:ascii="Calibri" w:hAnsi="Calibri"/>
+          <w:lang w:val="en-US"/>
+        </w:rPr>
+      </w:pPr>
+      <w:r>
+        <w:rPr>
+          <w:rFonts w:ascii="Calibri" w:hAnsi="Calibri"/>
+          <w:lang w:val="en-US"/>
+        </w:rPr>
+        <w:t>Input:</w:t>
+      </w:r>
+      <w:r>
+        <w:rPr>
+          <w:rFonts w:ascii="Calibri" w:hAnsi="Calibri"/>
+          <w:lang w:val="en-US"/>
+        </w:rPr>
+        <w:t xml:space="preserve"> </w:t>
+      </w:r>
       <w:proofErr w:type="spellStart"/>
       <w:r>
         <w:rPr>
           <w:rFonts w:ascii="Calibri" w:hAnsi="Calibri"/>
-          <w:u w:val="single"/>
           <w:lang w:val="en-US"/>
         </w:rPr>
         <w:t>værdi</w:t>
       </w:r>
       <w:proofErr w:type="spellEnd"/>
+      <w:r>
+        <w:rPr>
+          <w:rFonts w:ascii="Calibri" w:hAnsi="Calibri"/>
+          <w:lang w:val="en-US"/>
+        </w:rPr>
+        <w:t xml:space="preserve"> = 0, </w:t>
+      </w:r>
+      <w:proofErr w:type="spellStart"/>
+      <w:r>
+        <w:rPr>
+          <w:rFonts w:ascii="Calibri" w:hAnsi="Calibri"/>
+          <w:lang w:val="en-US"/>
+        </w:rPr>
+        <w:t>enhed</w:t>
+      </w:r>
+      <w:proofErr w:type="spellEnd"/>
+      <w:r>
+        <w:rPr>
+          <w:rFonts w:ascii="Calibri" w:hAnsi="Calibri"/>
+          <w:lang w:val="en-US"/>
+        </w:rPr>
+        <w:t xml:space="preserve"> = Newton</w:t>
+      </w:r>
+    </w:p>
+    <w:p>
+      <w:pPr>
+        <w:rPr>
+          <w:rFonts w:ascii="Calibri" w:hAnsi="Calibri"/>
+          <w:lang w:val="en-US"/>
+        </w:rPr>
+      </w:pPr>
+      <w:r>
+        <w:rPr>
+          <w:rFonts w:ascii="Calibri" w:hAnsi="Calibri"/>
+          <w:lang w:val="en-US"/>
+        </w:rPr>
+        <w:t>Expected output:</w:t>
+      </w:r>
+      <w:r>
+        <w:rPr>
+          <w:rFonts w:ascii="Calibri" w:hAnsi="Calibri"/>
+          <w:lang w:val="en-US"/>
+        </w:rPr>
+        <w:t xml:space="preserve"> </w:t>
+      </w:r>
+    </w:p>
+    <w:p>
+      <w:pPr>
+        <w:rPr>
+          <w:rFonts w:ascii="Calibri" w:hAnsi="Calibri"/>
+        </w:rPr>
+      </w:pPr>
+      <w:r>
+        <w:rPr>
+          <w:rFonts w:ascii="Calibri" w:hAnsi="Calibri"/>
+        </w:rPr>
+        <w:t>KG = 0</w:t>
+      </w:r>
+    </w:p>
+    <w:p>
+      <w:pPr>
+        <w:rPr>
+          <w:rFonts w:ascii="Calibri" w:hAnsi="Calibri"/>
+        </w:rPr>
+      </w:pPr>
+      <w:r>
+        <w:rPr>
+          <w:rFonts w:ascii="Calibri" w:hAnsi="Calibri"/>
+        </w:rPr>
+        <w:t>Ton = 0</w:t>
+      </w:r>
+    </w:p>
+    <w:p>
+      <w:pPr>
+        <w:rPr>
+          <w:rFonts w:ascii="Calibri" w:hAnsi="Calibri"/>
+        </w:rPr>
+      </w:pPr>
+      <w:r>
+        <w:rPr>
+          <w:rFonts w:ascii="Calibri" w:hAnsi="Calibri"/>
+        </w:rPr>
+        <w:t>Newton = 0</w:t>
+      </w:r>
+    </w:p>
+    <w:p>
+      <w:pPr>
+        <w:rPr>
+          <w:rFonts w:ascii="Calibri" w:hAnsi="Calibri"/>
+        </w:rPr>
+      </w:pPr>
+      <w:r>
+        <w:rPr>
+          <w:rFonts w:ascii="Calibri" w:hAnsi="Calibri"/>
+        </w:rPr>
+        <w:t>Boolean erUnormalStor = false</w:t>
+      </w:r>
+    </w:p>
+    <w:p>
+      <w:pPr>
+        <w:rPr>
+          <w:rFonts w:ascii="Calibri" w:hAnsi="Calibri"/>
+          <w:lang w:val="en-US"/>
+        </w:rPr>
+      </w:pPr>
+      <w:r>
+        <w:rPr>
+          <w:rFonts w:ascii="Calibri" w:hAnsi="Calibri"/>
+          <w:lang w:val="en-US"/>
+        </w:rPr>
+        <w:t>Actual output</w:t>
+      </w:r>
+      <w:r>
+        <w:rPr>
+          <w:rFonts w:ascii="Calibri" w:hAnsi="Calibri"/>
+          <w:lang w:val="en-US"/>
+        </w:rPr>
+        <w:t xml:space="preserve">: </w:t>
+      </w:r>
+    </w:p>
+    <w:p>
+      <w:pPr>
+        <w:rPr>
+          <w:rFonts w:ascii="Calibri" w:hAnsi="Calibri"/>
+          <w:lang w:val="en-US"/>
+        </w:rPr>
+      </w:pPr>
+    </w:p>
+    <w:p>
+      <w:pPr>
+        <w:rPr>
+          <w:rFonts w:ascii="Calibri" w:hAnsi="Calibri"/>
+          <w:u w:val="single"/>
+          <w:lang w:val="en-US"/>
+        </w:rPr>
+      </w:pPr>
+      <w:r>
+        <w:rPr>
+          <w:rFonts w:ascii="Calibri" w:hAnsi="Calibri"/>
+          <w:u w:val="single"/>
+          <w:lang w:val="en-US"/>
+        </w:rPr>
+        <w:t>TC-13</w:t>
+      </w:r>
+      <w:r>
+        <w:rPr>
+          <w:rFonts w:ascii="Calibri" w:hAnsi="Calibri"/>
+          <w:u w:val="single"/>
+          <w:lang w:val="en-US"/>
+        </w:rPr>
+        <w:t>:</w:t>
+      </w:r>
     </w:p>
     <w:p>
       <w:pPr>
@@ -1163,6 +3382,21 @@
         </w:rPr>
         <w:t>Input:</w:t>
       </w:r>
+    </w:p>
+    <w:p>
+      <w:pPr>
+        <w:rPr>
+          <w:rFonts w:ascii="Calibri" w:hAnsi="Calibri"/>
+          <w:lang w:val="en-US"/>
+        </w:rPr>
+      </w:pPr>
+      <w:r>
+        <w:rPr>
+          <w:rFonts w:ascii="Calibri" w:hAnsi="Calibri"/>
+          <w:lang w:val="en-US"/>
+        </w:rPr>
+        <w:t>Expected output:</w:t>
+      </w:r>
       <w:r>
         <w:rPr>
           <w:rFonts w:ascii="Calibri" w:hAnsi="Calibri"/>
@@ -1170,44 +3404,75 @@
         </w:rPr>
         <w:t xml:space="preserve"> </w:t>
       </w:r>
-      <w:proofErr w:type="spellStart"/>
-      <w:r>
-        <w:rPr>
-          <w:rFonts w:ascii="Calibri" w:hAnsi="Calibri"/>
-          <w:lang w:val="en-US"/>
-        </w:rPr>
-        <w:t>værdi</w:t>
-      </w:r>
-      <w:proofErr w:type="spellEnd"/>
-      <w:r>
-        <w:rPr>
-          <w:rFonts w:ascii="Calibri" w:hAnsi="Calibri"/>
-          <w:lang w:val="en-US"/>
-        </w:rPr>
-        <w:t xml:space="preserve"> = 22.304, </w:t>
-      </w:r>
-      <w:proofErr w:type="spellStart"/>
-      <w:r>
-        <w:rPr>
-          <w:rFonts w:ascii="Calibri" w:hAnsi="Calibri"/>
-          <w:lang w:val="en-US"/>
-        </w:rPr>
-        <w:t>enhed</w:t>
-      </w:r>
-      <w:proofErr w:type="spellEnd"/>
-      <w:r>
-        <w:rPr>
-          <w:rFonts w:ascii="Calibri" w:hAnsi="Calibri"/>
-          <w:lang w:val="en-US"/>
-        </w:rPr>
-        <w:t xml:space="preserve"> =</w:t>
-      </w:r>
-      <w:r>
-        <w:rPr>
-          <w:rFonts w:ascii="Calibri" w:hAnsi="Calibri"/>
-          <w:lang w:val="en-US"/>
-        </w:rPr>
-        <w:t xml:space="preserve"> KG</w:t>
+    </w:p>
+    <w:p>
+      <w:pPr>
+        <w:rPr>
+          <w:rFonts w:ascii="Calibri" w:hAnsi="Calibri"/>
+          <w:lang w:val="en-US"/>
+        </w:rPr>
+      </w:pPr>
+      <w:r>
+        <w:rPr>
+          <w:rFonts w:ascii="Calibri" w:hAnsi="Calibri"/>
+          <w:lang w:val="en-US"/>
+        </w:rPr>
+        <w:t>Actual output</w:t>
+      </w:r>
+      <w:r>
+        <w:rPr>
+          <w:rFonts w:ascii="Calibri" w:hAnsi="Calibri"/>
+          <w:lang w:val="en-US"/>
+        </w:rPr>
+        <w:t xml:space="preserve">: </w:t>
+      </w:r>
+    </w:p>
+    <w:p>
+      <w:pPr>
+        <w:rPr>
+          <w:rFonts w:ascii="Calibri" w:hAnsi="Calibri"/>
+          <w:lang w:val="en-US"/>
+        </w:rPr>
+      </w:pPr>
+    </w:p>
+    <w:p>
+      <w:pPr>
+        <w:rPr>
+          <w:rFonts w:ascii="Calibri" w:hAnsi="Calibri"/>
+          <w:u w:val="single"/>
+          <w:lang w:val="en-US"/>
+        </w:rPr>
+      </w:pPr>
+      <w:r>
+        <w:rPr>
+          <w:rFonts w:ascii="Calibri" w:hAnsi="Calibri"/>
+          <w:u w:val="single"/>
+          <w:lang w:val="en-US"/>
+        </w:rPr>
+        <w:t>TC-14</w:t>
+      </w:r>
+      <w:r>
+        <w:rPr>
+          <w:rFonts w:ascii="Calibri" w:hAnsi="Calibri"/>
+          <w:u w:val="single"/>
+          <w:lang w:val="en-US"/>
+        </w:rPr>
+        <w:t>:</w:t>
+      </w:r>
+    </w:p>
+    <w:p>
+      <w:pPr>
+        <w:rPr>
+          <w:rFonts w:ascii="Calibri" w:hAnsi="Calibri"/>
+          <w:lang w:val="en-US"/>
+        </w:rPr>
+      </w:pPr>
+      <w:r>
+        <w:rPr>
+          <w:rFonts w:ascii="Calibri" w:hAnsi="Calibri"/>
+          <w:lang w:val="en-US"/>
+        </w:rPr>
+        <w:t>Input:</w:t>
       </w:r>
     </w:p>
     <w:p>
@@ -1244,96 +3509,7 @@
           <w:rFonts w:ascii="Calibri" w:hAnsi="Calibri"/>
           <w:lang w:val="en-US"/>
         </w:rPr>
-        <w:t xml:space="preserve">KG =22.304 </w:t>
-      </w:r>
-    </w:p>
-    <w:p>
-      <w:pPr>
-        <w:rPr>
-          <w:rFonts w:ascii="Calibri" w:hAnsi="Calibri"/>
-          <w:lang w:val="en-US"/>
-        </w:rPr>
-      </w:pPr>
-      <w:r>
-        <w:rPr>
-          <w:rFonts w:ascii="Calibri" w:hAnsi="Calibri"/>
-          <w:lang w:val="en-US"/>
-        </w:rPr>
-        <w:t xml:space="preserve">Ton = </w:t>
-      </w:r>
-      <w:r>
-        <w:rPr>
-          <w:rFonts w:ascii="Calibri" w:hAnsi="Calibri"/>
-          <w:lang w:val="en-US"/>
-        </w:rPr>
-        <w:t>22,304</w:t>
-      </w:r>
-    </w:p>
-    <w:p>
-      <w:pPr>
-        <w:rPr>
-          <w:rFonts w:ascii="Calibri" w:hAnsi="Calibri"/>
-          <w:lang w:val="en-US"/>
-        </w:rPr>
-      </w:pPr>
-      <w:r>
-        <w:rPr>
-          <w:rFonts w:ascii="Calibri" w:hAnsi="Calibri"/>
-          <w:lang w:val="en-US"/>
-        </w:rPr>
-        <w:t xml:space="preserve">Newton = </w:t>
-      </w:r>
-      <w:r>
-        <w:rPr>
-          <w:rFonts w:ascii="Calibri" w:hAnsi="Calibri"/>
-          <w:lang w:val="en-US"/>
-        </w:rPr>
-        <w:t>218936,064</w:t>
-      </w:r>
-    </w:p>
-    <w:p>
-      <w:pPr>
-        <w:rPr>
-          <w:rFonts w:ascii="Calibri" w:hAnsi="Calibri"/>
-          <w:lang w:val="en-US"/>
-        </w:rPr>
-      </w:pPr>
-      <w:r>
-        <w:rPr>
-          <w:rFonts w:ascii="Calibri" w:hAnsi="Calibri"/>
-          <w:lang w:val="en-US"/>
-        </w:rPr>
-        <w:t xml:space="preserve">Boolean </w:t>
-      </w:r>
-      <w:proofErr w:type="spellStart"/>
-      <w:r>
-        <w:rPr>
-          <w:rFonts w:ascii="Calibri" w:hAnsi="Calibri"/>
-          <w:lang w:val="en-US"/>
-        </w:rPr>
-        <w:t>erUnormalStor</w:t>
-      </w:r>
-      <w:proofErr w:type="spellEnd"/>
-      <w:r>
-        <w:rPr>
-          <w:rFonts w:ascii="Calibri" w:hAnsi="Calibri"/>
-          <w:lang w:val="en-US"/>
-        </w:rPr>
-        <w:t xml:space="preserve"> = true</w:t>
-      </w:r>
-    </w:p>
-    <w:p>
-      <w:pPr>
-        <w:rPr>
-          <w:rFonts w:ascii="Calibri" w:hAnsi="Calibri"/>
-          <w:lang w:val="en-US"/>
-        </w:rPr>
-      </w:pPr>
-      <w:r>
-        <w:rPr>
-          <w:rFonts w:ascii="Calibri" w:hAnsi="Calibri"/>
-          <w:lang w:val="en-US"/>
-        </w:rPr>
+        <w:lastRenderedPageBreak/>
         <w:t>Actual output</w:t>
       </w:r>
       <w:r>
@@ -1341,6 +3517,39 @@
           <w:rFonts w:ascii="Calibri" w:hAnsi="Calibri"/>
           <w:lang w:val="en-US"/>
         </w:rPr>
+        <w:t xml:space="preserve">: </w:t>
+      </w:r>
+    </w:p>
+    <w:p>
+      <w:pPr>
+        <w:rPr>
+          <w:rFonts w:ascii="Calibri" w:hAnsi="Calibri"/>
+          <w:lang w:val="en-US"/>
+        </w:rPr>
+      </w:pPr>
+    </w:p>
+    <w:p>
+      <w:pPr>
+        <w:rPr>
+          <w:rFonts w:ascii="Calibri" w:hAnsi="Calibri"/>
+          <w:u w:val="single"/>
+          <w:lang w:val="en-US"/>
+        </w:rPr>
+      </w:pPr>
+      <w:r>
+        <w:rPr>
+          <w:rFonts w:ascii="Calibri" w:hAnsi="Calibri"/>
+          <w:u w:val="single"/>
+          <w:lang w:val="en-US"/>
+        </w:rPr>
+        <w:t>TC-15</w:t>
+      </w:r>
+      <w:r>
+        <w:rPr>
+          <w:rFonts w:ascii="Calibri" w:hAnsi="Calibri"/>
+          <w:u w:val="single"/>
+          <w:lang w:val="en-US"/>
+        </w:rPr>
         <w:t>:</w:t>
       </w:r>
     </w:p>
@@ -1351,39 +3560,6 @@
           <w:lang w:val="en-US"/>
         </w:rPr>
       </w:pPr>
-    </w:p>
-    <w:p>
-      <w:pPr>
-        <w:rPr>
-          <w:rFonts w:ascii="Calibri" w:hAnsi="Calibri"/>
-          <w:u w:val="single"/>
-          <w:lang w:val="en-US"/>
-        </w:rPr>
-      </w:pPr>
-      <w:r>
-        <w:rPr>
-          <w:rFonts w:ascii="Calibri" w:hAnsi="Calibri"/>
-          <w:u w:val="single"/>
-          <w:lang w:val="en-US"/>
-        </w:rPr>
-        <w:t>TC-4</w:t>
-      </w:r>
-      <w:r>
-        <w:rPr>
-          <w:rFonts w:ascii="Calibri" w:hAnsi="Calibri"/>
-          <w:u w:val="single"/>
-          <w:lang w:val="en-US"/>
-        </w:rPr>
-        <w:t>:</w:t>
-      </w:r>
-    </w:p>
-    <w:p>
-      <w:pPr>
-        <w:rPr>
-          <w:rFonts w:ascii="Calibri" w:hAnsi="Calibri"/>
-          <w:lang w:val="en-US"/>
-        </w:rPr>
-      </w:pPr>
       <w:r>
         <w:rPr>
           <w:rFonts w:ascii="Calibri" w:hAnsi="Calibri"/>
@@ -1458,632 +3634,7 @@
           <w:u w:val="single"/>
           <w:lang w:val="en-US"/>
         </w:rPr>
-        <w:t>TC-5</w:t>
-      </w:r>
-      <w:r>
-        <w:rPr>
-          <w:rFonts w:ascii="Calibri" w:hAnsi="Calibri"/>
-          <w:u w:val="single"/>
-          <w:lang w:val="en-US"/>
-        </w:rPr>
-        <w:t>:</w:t>
-      </w:r>
-    </w:p>
-    <w:p>
-      <w:pPr>
-        <w:rPr>
-          <w:rFonts w:ascii="Calibri" w:hAnsi="Calibri"/>
-          <w:lang w:val="en-US"/>
-        </w:rPr>
-      </w:pPr>
-      <w:r>
-        <w:rPr>
-          <w:rFonts w:ascii="Calibri" w:hAnsi="Calibri"/>
-          <w:lang w:val="en-US"/>
-        </w:rPr>
-        <w:t>Input:</w:t>
-      </w:r>
-    </w:p>
-    <w:p>
-      <w:pPr>
-        <w:rPr>
-          <w:rFonts w:ascii="Calibri" w:hAnsi="Calibri"/>
-          <w:lang w:val="en-US"/>
-        </w:rPr>
-      </w:pPr>
-      <w:r>
-        <w:rPr>
-          <w:rFonts w:ascii="Calibri" w:hAnsi="Calibri"/>
-          <w:lang w:val="en-US"/>
-        </w:rPr>
-        <w:t>Expected output:</w:t>
-      </w:r>
-      <w:r>
-        <w:rPr>
-          <w:rFonts w:ascii="Calibri" w:hAnsi="Calibri"/>
-          <w:lang w:val="en-US"/>
-        </w:rPr>
-        <w:t xml:space="preserve"> </w:t>
-      </w:r>
-    </w:p>
-    <w:p>
-      <w:pPr>
-        <w:rPr>
-          <w:rFonts w:ascii="Calibri" w:hAnsi="Calibri"/>
-          <w:lang w:val="en-US"/>
-        </w:rPr>
-      </w:pPr>
-      <w:r>
-        <w:rPr>
-          <w:rFonts w:ascii="Calibri" w:hAnsi="Calibri"/>
-          <w:lang w:val="en-US"/>
-        </w:rPr>
-        <w:t>Actual output</w:t>
-      </w:r>
-      <w:r>
-        <w:rPr>
-          <w:rFonts w:ascii="Calibri" w:hAnsi="Calibri"/>
-          <w:lang w:val="en-US"/>
-        </w:rPr>
-        <w:t xml:space="preserve">: </w:t>
-      </w:r>
-    </w:p>
-    <w:p>
-      <w:pPr>
-        <w:rPr>
-          <w:rFonts w:ascii="Calibri" w:hAnsi="Calibri"/>
-          <w:lang w:val="en-US"/>
-        </w:rPr>
-      </w:pPr>
-    </w:p>
-    <w:p>
-      <w:pPr>
-        <w:rPr>
-          <w:rFonts w:ascii="Calibri" w:hAnsi="Calibri"/>
-          <w:u w:val="single"/>
-          <w:lang w:val="en-US"/>
-        </w:rPr>
-      </w:pPr>
-      <w:r>
-        <w:rPr>
-          <w:rFonts w:ascii="Calibri" w:hAnsi="Calibri"/>
-          <w:u w:val="single"/>
-          <w:lang w:val="en-US"/>
-        </w:rPr>
-        <w:t>TC-6</w:t>
-      </w:r>
-      <w:r>
-        <w:rPr>
-          <w:rFonts w:ascii="Calibri" w:hAnsi="Calibri"/>
-          <w:u w:val="single"/>
-          <w:lang w:val="en-US"/>
-        </w:rPr>
-        <w:t>:</w:t>
-      </w:r>
-    </w:p>
-    <w:p>
-      <w:pPr>
-        <w:rPr>
-          <w:rFonts w:ascii="Calibri" w:hAnsi="Calibri"/>
-          <w:lang w:val="en-US"/>
-        </w:rPr>
-      </w:pPr>
-      <w:r>
-        <w:rPr>
-          <w:rFonts w:ascii="Calibri" w:hAnsi="Calibri"/>
-          <w:lang w:val="en-US"/>
-        </w:rPr>
-        <w:t>Input:</w:t>
-      </w:r>
-    </w:p>
-    <w:p>
-      <w:pPr>
-        <w:rPr>
-          <w:rFonts w:ascii="Calibri" w:hAnsi="Calibri"/>
-          <w:lang w:val="en-US"/>
-        </w:rPr>
-      </w:pPr>
-      <w:r>
-        <w:rPr>
-          <w:rFonts w:ascii="Calibri" w:hAnsi="Calibri"/>
-          <w:lang w:val="en-US"/>
-        </w:rPr>
-        <w:t>Expected output:</w:t>
-      </w:r>
-      <w:r>
-        <w:rPr>
-          <w:rFonts w:ascii="Calibri" w:hAnsi="Calibri"/>
-          <w:lang w:val="en-US"/>
-        </w:rPr>
-        <w:t xml:space="preserve"> </w:t>
-      </w:r>
-    </w:p>
-    <w:p>
-      <w:pPr>
-        <w:rPr>
-          <w:rFonts w:ascii="Calibri" w:hAnsi="Calibri"/>
-          <w:lang w:val="en-US"/>
-        </w:rPr>
-      </w:pPr>
-      <w:r>
-        <w:rPr>
-          <w:rFonts w:ascii="Calibri" w:hAnsi="Calibri"/>
-          <w:lang w:val="en-US"/>
-        </w:rPr>
-        <w:t>Actual output</w:t>
-      </w:r>
-      <w:r>
-        <w:rPr>
-          <w:rFonts w:ascii="Calibri" w:hAnsi="Calibri"/>
-          <w:lang w:val="en-US"/>
-        </w:rPr>
-        <w:t xml:space="preserve">: </w:t>
-      </w:r>
-    </w:p>
-    <w:p>
-      <w:pPr>
-        <w:rPr>
-          <w:rFonts w:ascii="Calibri" w:hAnsi="Calibri"/>
-          <w:lang w:val="en-US"/>
-        </w:rPr>
-      </w:pPr>
-    </w:p>
-    <w:p>
-      <w:pPr>
-        <w:rPr>
-          <w:rFonts w:ascii="Calibri" w:hAnsi="Calibri"/>
-          <w:u w:val="single"/>
-          <w:lang w:val="en-US"/>
-        </w:rPr>
-      </w:pPr>
-      <w:r>
-        <w:rPr>
-          <w:rFonts w:ascii="Calibri" w:hAnsi="Calibri"/>
-          <w:u w:val="single"/>
-          <w:lang w:val="en-US"/>
-        </w:rPr>
-        <w:t>TC-7</w:t>
-      </w:r>
-      <w:r>
-        <w:rPr>
-          <w:rFonts w:ascii="Calibri" w:hAnsi="Calibri"/>
-          <w:u w:val="single"/>
-          <w:lang w:val="en-US"/>
-        </w:rPr>
-        <w:t>:</w:t>
-      </w:r>
-    </w:p>
-    <w:p>
-      <w:pPr>
-        <w:rPr>
-          <w:rFonts w:ascii="Calibri" w:hAnsi="Calibri"/>
-          <w:lang w:val="en-US"/>
-        </w:rPr>
-      </w:pPr>
-      <w:r>
-        <w:rPr>
-          <w:rFonts w:ascii="Calibri" w:hAnsi="Calibri"/>
-          <w:lang w:val="en-US"/>
-        </w:rPr>
-        <w:t>Input:</w:t>
-      </w:r>
-    </w:p>
-    <w:p>
-      <w:pPr>
-        <w:rPr>
-          <w:rFonts w:ascii="Calibri" w:hAnsi="Calibri"/>
-          <w:lang w:val="en-US"/>
-        </w:rPr>
-      </w:pPr>
-      <w:r>
-        <w:rPr>
-          <w:rFonts w:ascii="Calibri" w:hAnsi="Calibri"/>
-          <w:lang w:val="en-US"/>
-        </w:rPr>
-        <w:t>Expected output:</w:t>
-      </w:r>
-    </w:p>
-    <w:p>
-      <w:pPr>
-        <w:rPr>
-          <w:rFonts w:ascii="Calibri" w:hAnsi="Calibri"/>
-          <w:lang w:val="en-US"/>
-        </w:rPr>
-      </w:pPr>
-      <w:r>
-        <w:rPr>
-          <w:rFonts w:ascii="Calibri" w:hAnsi="Calibri"/>
-          <w:lang w:val="en-US"/>
-        </w:rPr>
-        <w:t>Actual output</w:t>
-      </w:r>
-      <w:r>
-        <w:rPr>
-          <w:rFonts w:ascii="Calibri" w:hAnsi="Calibri"/>
-          <w:lang w:val="en-US"/>
-        </w:rPr>
-        <w:t xml:space="preserve">: </w:t>
-      </w:r>
-    </w:p>
-    <w:p>
-      <w:pPr>
-        <w:rPr>
-          <w:rFonts w:ascii="Calibri" w:hAnsi="Calibri"/>
-          <w:lang w:val="en-US"/>
-        </w:rPr>
-      </w:pPr>
-    </w:p>
-    <w:p>
-      <w:pPr>
-        <w:rPr>
-          <w:rFonts w:ascii="Calibri" w:hAnsi="Calibri"/>
-          <w:u w:val="single"/>
-          <w:lang w:val="en-US"/>
-        </w:rPr>
-      </w:pPr>
-      <w:r>
-        <w:rPr>
-          <w:rFonts w:ascii="Calibri" w:hAnsi="Calibri"/>
-          <w:u w:val="single"/>
-          <w:lang w:val="en-US"/>
-        </w:rPr>
-        <w:t>TC-8</w:t>
-      </w:r>
-      <w:r>
-        <w:rPr>
-          <w:rFonts w:ascii="Calibri" w:hAnsi="Calibri"/>
-          <w:u w:val="single"/>
-          <w:lang w:val="en-US"/>
-        </w:rPr>
-        <w:t>:</w:t>
-      </w:r>
-    </w:p>
-    <w:p>
-      <w:pPr>
-        <w:rPr>
-          <w:rFonts w:ascii="Calibri" w:hAnsi="Calibri"/>
-          <w:lang w:val="en-US"/>
-        </w:rPr>
-      </w:pPr>
-      <w:r>
-        <w:rPr>
-          <w:rFonts w:ascii="Calibri" w:hAnsi="Calibri"/>
-          <w:lang w:val="en-US"/>
-        </w:rPr>
-        <w:t>Input:</w:t>
-      </w:r>
-    </w:p>
-    <w:p>
-      <w:pPr>
-        <w:rPr>
-          <w:rFonts w:ascii="Calibri" w:hAnsi="Calibri"/>
-          <w:lang w:val="en-US"/>
-        </w:rPr>
-      </w:pPr>
-      <w:r>
-        <w:rPr>
-          <w:rFonts w:ascii="Calibri" w:hAnsi="Calibri"/>
-          <w:lang w:val="en-US"/>
-        </w:rPr>
-        <w:t>Expected output:</w:t>
-      </w:r>
-    </w:p>
-    <w:p>
-      <w:pPr>
-        <w:rPr>
-          <w:rFonts w:ascii="Calibri" w:hAnsi="Calibri"/>
-          <w:lang w:val="en-US"/>
-        </w:rPr>
-      </w:pPr>
-      <w:r>
-        <w:rPr>
-          <w:rFonts w:ascii="Calibri" w:hAnsi="Calibri"/>
-          <w:lang w:val="en-US"/>
-        </w:rPr>
-        <w:t>Actual output</w:t>
-      </w:r>
-      <w:r>
-        <w:rPr>
-          <w:rFonts w:ascii="Calibri" w:hAnsi="Calibri"/>
-          <w:lang w:val="en-US"/>
-        </w:rPr>
-        <w:t xml:space="preserve">: </w:t>
-      </w:r>
-    </w:p>
-    <w:p>
-      <w:pPr>
-        <w:rPr>
-          <w:rFonts w:ascii="Calibri" w:hAnsi="Calibri"/>
-          <w:lang w:val="en-US"/>
-        </w:rPr>
-      </w:pPr>
-    </w:p>
-    <w:p>
-      <w:pPr>
-        <w:rPr>
-          <w:rFonts w:ascii="Calibri" w:hAnsi="Calibri"/>
-          <w:u w:val="single"/>
-        </w:rPr>
-      </w:pPr>
-      <w:r>
-        <w:rPr>
-          <w:rFonts w:ascii="Calibri" w:hAnsi="Calibri"/>
-          <w:u w:val="single"/>
-        </w:rPr>
-        <w:t>TC-9</w:t>
-      </w:r>
-      <w:r>
-        <w:rPr>
-          <w:rFonts w:ascii="Calibri" w:hAnsi="Calibri"/>
-          <w:u w:val="single"/>
-        </w:rPr>
-        <w:t>:</w:t>
-      </w:r>
-    </w:p>
-    <w:p>
-      <w:pPr>
-        <w:rPr>
-          <w:rFonts w:ascii="Calibri" w:hAnsi="Calibri"/>
-        </w:rPr>
-      </w:pPr>
-      <w:r>
-        <w:rPr>
-          <w:rFonts w:ascii="Calibri" w:hAnsi="Calibri"/>
-        </w:rPr>
-        <w:t>Input:</w:t>
-      </w:r>
-    </w:p>
-    <w:p>
-      <w:pPr>
-        <w:rPr>
-          <w:rFonts w:ascii="Calibri" w:hAnsi="Calibri"/>
-          <w:lang w:val="en-US"/>
-        </w:rPr>
-      </w:pPr>
-      <w:r>
-        <w:rPr>
-          <w:rFonts w:ascii="Calibri" w:hAnsi="Calibri"/>
-          <w:lang w:val="en-US"/>
-        </w:rPr>
-        <w:t>Expected output:</w:t>
-      </w:r>
-      <w:r>
-        <w:rPr>
-          <w:rFonts w:ascii="Calibri" w:hAnsi="Calibri"/>
-          <w:lang w:val="en-US"/>
-        </w:rPr>
-        <w:t xml:space="preserve"> </w:t>
-      </w:r>
-    </w:p>
-    <w:p>
-      <w:pPr>
-        <w:rPr>
-          <w:rFonts w:ascii="Calibri" w:hAnsi="Calibri"/>
-          <w:lang w:val="en-US"/>
-        </w:rPr>
-      </w:pPr>
-      <w:r>
-        <w:rPr>
-          <w:rFonts w:ascii="Calibri" w:hAnsi="Calibri"/>
-          <w:lang w:val="en-US"/>
-        </w:rPr>
-        <w:t>Actual output</w:t>
-      </w:r>
-      <w:r>
-        <w:rPr>
-          <w:rFonts w:ascii="Calibri" w:hAnsi="Calibri"/>
-          <w:lang w:val="en-US"/>
-        </w:rPr>
-        <w:t>:</w:t>
-      </w:r>
-    </w:p>
-    <w:p>
-      <w:pPr>
-        <w:rPr>
-          <w:rFonts w:ascii="Calibri" w:hAnsi="Calibri"/>
-          <w:lang w:val="en-US"/>
-        </w:rPr>
-      </w:pPr>
-    </w:p>
-    <w:p>
-      <w:pPr>
-        <w:rPr>
-          <w:rFonts w:ascii="Calibri" w:hAnsi="Calibri"/>
-          <w:u w:val="single"/>
-          <w:lang w:val="en-US"/>
-        </w:rPr>
-      </w:pPr>
-      <w:r>
-        <w:rPr>
-          <w:rFonts w:ascii="Calibri" w:hAnsi="Calibri"/>
-          <w:u w:val="single"/>
-          <w:lang w:val="en-US"/>
-        </w:rPr>
-        <w:t>TC-10</w:t>
-      </w:r>
-      <w:r>
-        <w:rPr>
-          <w:rFonts w:ascii="Calibri" w:hAnsi="Calibri"/>
-          <w:u w:val="single"/>
-          <w:lang w:val="en-US"/>
-        </w:rPr>
-        <w:t>:</w:t>
-      </w:r>
-    </w:p>
-    <w:p>
-      <w:pPr>
-        <w:rPr>
-          <w:rFonts w:ascii="Calibri" w:hAnsi="Calibri"/>
-          <w:lang w:val="en-US"/>
-        </w:rPr>
-      </w:pPr>
-      <w:r>
-        <w:rPr>
-          <w:rFonts w:ascii="Calibri" w:hAnsi="Calibri"/>
-          <w:lang w:val="en-US"/>
-        </w:rPr>
-        <w:t>Input:</w:t>
-      </w:r>
-    </w:p>
-    <w:p>
-      <w:pPr>
-        <w:rPr>
-          <w:rFonts w:ascii="Calibri" w:hAnsi="Calibri"/>
-          <w:lang w:val="en-US"/>
-        </w:rPr>
-      </w:pPr>
-      <w:r>
-        <w:rPr>
-          <w:rFonts w:ascii="Calibri" w:hAnsi="Calibri"/>
-          <w:lang w:val="en-US"/>
-        </w:rPr>
-        <w:t>Expected output:</w:t>
-      </w:r>
-      <w:r>
-        <w:rPr>
-          <w:rFonts w:ascii="Calibri" w:hAnsi="Calibri"/>
-          <w:lang w:val="en-US"/>
-        </w:rPr>
-        <w:t xml:space="preserve"> </w:t>
-      </w:r>
-    </w:p>
-    <w:p>
-      <w:pPr>
-        <w:rPr>
-          <w:rFonts w:ascii="Calibri" w:hAnsi="Calibri"/>
-          <w:lang w:val="en-US"/>
-        </w:rPr>
-      </w:pPr>
-      <w:r>
-        <w:rPr>
-          <w:rFonts w:ascii="Calibri" w:hAnsi="Calibri"/>
-          <w:lang w:val="en-US"/>
-        </w:rPr>
-        <w:t>Actual output</w:t>
-      </w:r>
-      <w:r>
-        <w:rPr>
-          <w:rFonts w:ascii="Calibri" w:hAnsi="Calibri"/>
-          <w:lang w:val="en-US"/>
-        </w:rPr>
-        <w:t xml:space="preserve">: </w:t>
-      </w:r>
-    </w:p>
-    <w:p>
-      <w:pPr>
-        <w:rPr>
-          <w:rFonts w:ascii="Calibri" w:hAnsi="Calibri"/>
-          <w:lang w:val="en-US"/>
-        </w:rPr>
-      </w:pPr>
-    </w:p>
-    <w:p>
-      <w:pPr>
-        <w:rPr>
-          <w:rFonts w:ascii="Calibri" w:hAnsi="Calibri"/>
-          <w:u w:val="single"/>
-          <w:lang w:val="en-US"/>
-        </w:rPr>
-      </w:pPr>
-      <w:r>
-        <w:rPr>
-          <w:rFonts w:ascii="Calibri" w:hAnsi="Calibri"/>
-          <w:u w:val="single"/>
-          <w:lang w:val="en-US"/>
-        </w:rPr>
-        <w:t>TC-11</w:t>
-      </w:r>
-      <w:r>
-        <w:rPr>
-          <w:rFonts w:ascii="Calibri" w:hAnsi="Calibri"/>
-          <w:u w:val="single"/>
-          <w:lang w:val="en-US"/>
-        </w:rPr>
-        <w:t>:</w:t>
-      </w:r>
-    </w:p>
-    <w:p>
-      <w:pPr>
-        <w:rPr>
-          <w:rFonts w:ascii="Calibri" w:hAnsi="Calibri"/>
-          <w:lang w:val="en-US"/>
-        </w:rPr>
-      </w:pPr>
-      <w:r>
-        <w:rPr>
-          <w:rFonts w:ascii="Calibri" w:hAnsi="Calibri"/>
-          <w:lang w:val="en-US"/>
-        </w:rPr>
-        <w:t>Input:</w:t>
-      </w:r>
-    </w:p>
-    <w:p>
-      <w:pPr>
-        <w:rPr>
-          <w:rFonts w:ascii="Calibri" w:hAnsi="Calibri"/>
-          <w:lang w:val="en-US"/>
-        </w:rPr>
-      </w:pPr>
-      <w:r>
-        <w:rPr>
-          <w:rFonts w:ascii="Calibri" w:hAnsi="Calibri"/>
-          <w:lang w:val="en-US"/>
-        </w:rPr>
-        <w:t>Expected output:</w:t>
-      </w:r>
-      <w:r>
-        <w:rPr>
-          <w:rFonts w:ascii="Calibri" w:hAnsi="Calibri"/>
-          <w:lang w:val="en-US"/>
-        </w:rPr>
-        <w:t xml:space="preserve"> </w:t>
-      </w:r>
-    </w:p>
-    <w:p>
-      <w:pPr>
-        <w:rPr>
-          <w:rFonts w:ascii="Calibri" w:hAnsi="Calibri"/>
-          <w:lang w:val="en-US"/>
-        </w:rPr>
-      </w:pPr>
-      <w:r>
-        <w:rPr>
-          <w:rFonts w:ascii="Calibri" w:hAnsi="Calibri"/>
-          <w:lang w:val="en-US"/>
-        </w:rPr>
-        <w:t>Actual output</w:t>
-      </w:r>
-      <w:r>
-        <w:rPr>
-          <w:rFonts w:ascii="Calibri" w:hAnsi="Calibri"/>
-          <w:lang w:val="en-US"/>
-        </w:rPr>
-        <w:t xml:space="preserve">: </w:t>
-      </w:r>
-    </w:p>
-    <w:p>
-      <w:pPr>
-        <w:rPr>
-          <w:rFonts w:ascii="Calibri" w:hAnsi="Calibri"/>
-          <w:lang w:val="en-US"/>
-        </w:rPr>
-      </w:pPr>
-    </w:p>
-    <w:p>
-      <w:pPr>
-        <w:rPr>
-          <w:rFonts w:ascii="Calibri" w:hAnsi="Calibri"/>
-          <w:u w:val="single"/>
-          <w:lang w:val="en-US"/>
-        </w:rPr>
-      </w:pPr>
-      <w:r>
-        <w:rPr>
-          <w:rFonts w:ascii="Calibri" w:hAnsi="Calibri"/>
-          <w:u w:val="single"/>
-          <w:lang w:val="en-US"/>
-        </w:rPr>
-        <w:t>TC-12</w:t>
+        <w:t>TC-16</w:t>
       </w:r>
       <w:r>
         <w:rPr>

</xml_diff>